<commit_message>
Archivos 1.1 y 1.2 Listos
</commit_message>
<xml_diff>
--- a/Fase 1/Evidencias Individuales/Caballero_Felipe_1.2_APT122_DiarioReflexionFase1.docx
+++ b/Fase 1/Evidencias Individuales/Caballero_Felipe_1.2_APT122_DiarioReflexionFase1.docx
@@ -1,6 +1,6 @@
 
 <file path=word/document.xml><?xml version="1.0" encoding="utf-8"?>
-<w:document xmlns:wpc="http://schemas.microsoft.com/office/word/2010/wordprocessingCanvas" xmlns:cx="http://schemas.microsoft.com/office/drawing/2014/chartex" xmlns:mc="http://schemas.openxmlformats.org/markup-compatibility/2006" xmlns:o="urn:schemas-microsoft-com:office:office" xmlns:r="http://schemas.openxmlformats.org/officeDocument/2006/relationships" xmlns:m="http://schemas.openxmlformats.org/officeDocument/2006/math" xmlns:v="urn:schemas-microsoft-com:vml" xmlns:wp14="http://schemas.microsoft.com/office/word/2010/wordprocessingDrawing" xmlns:wp="http://schemas.openxmlformats.org/drawingml/2006/wordprocessingDrawing" xmlns:w10="urn:schemas-microsoft-com:office:word" xmlns:w="http://schemas.openxmlformats.org/wordprocessingml/2006/main" xmlns:w14="http://schemas.microsoft.com/office/word/2010/wordml" xmlns:w15="http://schemas.microsoft.com/office/word/2012/wordml" xmlns:w16se="http://schemas.microsoft.com/office/word/2015/wordml/symex" xmlns:wpg="http://schemas.microsoft.com/office/word/2010/wordprocessingGroup" xmlns:wpi="http://schemas.microsoft.com/office/word/2010/wordprocessingInk" xmlns:wne="http://schemas.microsoft.com/office/word/2006/wordml" xmlns:wps="http://schemas.microsoft.com/office/word/2010/wordprocessingShape" mc:Ignorable="w14 w15 w16se wp14">
+<w:document xmlns:wpc="http://schemas.microsoft.com/office/word/2010/wordprocessingCanvas" xmlns:cx="http://schemas.microsoft.com/office/drawing/2014/chartex" xmlns:cx1="http://schemas.microsoft.com/office/drawing/2015/9/8/chartex" xmlns:cx2="http://schemas.microsoft.com/office/drawing/2015/10/21/chartex" xmlns:cx3="http://schemas.microsoft.com/office/drawing/2016/5/9/chartex" xmlns:cx4="http://schemas.microsoft.com/office/drawing/2016/5/10/chartex" xmlns:cx5="http://schemas.microsoft.com/office/drawing/2016/5/11/chartex" xmlns:cx6="http://schemas.microsoft.com/office/drawing/2016/5/12/chartex" xmlns:cx7="http://schemas.microsoft.com/office/drawing/2016/5/13/chartex" xmlns:cx8="http://schemas.microsoft.com/office/drawing/2016/5/14/chartex" xmlns:mc="http://schemas.openxmlformats.org/markup-compatibility/2006" xmlns:aink="http://schemas.microsoft.com/office/drawing/2016/ink" xmlns:am3d="http://schemas.microsoft.com/office/drawing/2017/model3d" xmlns:o="urn:schemas-microsoft-com:office:office" xmlns:oel="http://schemas.microsoft.com/office/2019/extlst" xmlns:r="http://schemas.openxmlformats.org/officeDocument/2006/relationships" xmlns:m="http://schemas.openxmlformats.org/officeDocument/2006/math" xmlns:v="urn:schemas-microsoft-com:vml" xmlns:wp14="http://schemas.microsoft.com/office/word/2010/wordprocessingDrawing" xmlns:wp="http://schemas.openxmlformats.org/drawingml/2006/wordprocessingDrawing" xmlns:w10="urn:schemas-microsoft-com:office:word" xmlns:w="http://schemas.openxmlformats.org/wordprocessingml/2006/main" xmlns:w14="http://schemas.microsoft.com/office/word/2010/wordml" xmlns:w15="http://schemas.microsoft.com/office/word/2012/wordml" xmlns:w16cex="http://schemas.microsoft.com/office/word/2018/wordml/cex" xmlns:w16cid="http://schemas.microsoft.com/office/word/2016/wordml/cid" xmlns:w16="http://schemas.microsoft.com/office/word/2018/wordml" xmlns:w16du="http://schemas.microsoft.com/office/word/2023/wordml/word16du" xmlns:w16sdtdh="http://schemas.microsoft.com/office/word/2020/wordml/sdtdatahash" xmlns:w16sdtfl="http://schemas.microsoft.com/office/word/2024/wordml/sdtformatlock" xmlns:w16se="http://schemas.microsoft.com/office/word/2015/wordml/symex" xmlns:wpg="http://schemas.microsoft.com/office/word/2010/wordprocessingGroup" xmlns:wpi="http://schemas.microsoft.com/office/word/2010/wordprocessingInk" xmlns:wne="http://schemas.microsoft.com/office/word/2006/wordml" xmlns:wps="http://schemas.microsoft.com/office/word/2010/wordprocessingShape" mc:Ignorable="w14 w15 w16se w16cid w16 w16cex w16sdtdh w16sdtfl w16du wp14">
   <w:body>
     <w:p/>
     <w:tbl>
@@ -364,11 +364,27 @@
             <w:pPr>
               <w:rPr>
                 <w:rFonts w:eastAsiaTheme="majorEastAsia"/>
-                <w:color w:val="767171" w:themeColor="background2" w:themeShade="80"/>
-                <w:sz w:val="24"/>
-                <w:szCs w:val="24"/>
-              </w:rPr>
-            </w:pPr>
+                <w:sz w:val="24"/>
+                <w:szCs w:val="24"/>
+              </w:rPr>
+            </w:pPr>
+            <w:r>
+              <w:rPr>
+                <w:rFonts w:eastAsiaTheme="majorEastAsia"/>
+                <w:sz w:val="24"/>
+                <w:szCs w:val="24"/>
+              </w:rPr>
+              <w:t>Las asignaturas que más me han interesado han sido Desarrollo de Aplicaciones Móviles, Arquitectura de Software, Programación Web, Integración de Plataformas y Gestión de Proyectos Informáticos.</w:t>
+            </w:r>
+            <w:r>
+              <w:rPr>
+                <w:rFonts w:eastAsiaTheme="majorEastAsia"/>
+                <w:sz w:val="24"/>
+                <w:szCs w:val="24"/>
+              </w:rPr>
+              <w:br/>
+              <w:t>Me gustaron porque me permitieron ver cómo se estructuran proyectos reales, desde el diseño hasta su implementación, además de trabajar con herramientas actuales del mercado. También destaco Calidad de Software porque aprendí sobre pruebas, revisiones de código y buenas prácticas que luego apliqué en proyectos personales.</w:t>
+            </w:r>
           </w:p>
           <w:p>
             <w:pPr>
@@ -446,11 +462,18 @@
             <w:pPr>
               <w:rPr>
                 <w:rFonts w:eastAsiaTheme="majorEastAsia"/>
-                <w:color w:val="767171" w:themeColor="background2" w:themeShade="80"/>
-                <w:sz w:val="24"/>
-                <w:szCs w:val="24"/>
-              </w:rPr>
-            </w:pPr>
+                <w:sz w:val="24"/>
+                <w:szCs w:val="24"/>
+              </w:rPr>
+            </w:pPr>
+            <w:r>
+              <w:rPr>
+                <w:rFonts w:eastAsiaTheme="majorEastAsia"/>
+                <w:sz w:val="24"/>
+                <w:szCs w:val="24"/>
+              </w:rPr>
+              <w:t>Respecto a las certificaciones obtenidas, considero que sí tienen valor, ya que permiten evidenciar habilidades concretas como programación, planificación o análisis de datos. Estas certificaciones complementan el título profesional y pueden destacarse en entrevistas o postulaciones laborales.</w:t>
+            </w:r>
           </w:p>
           <w:p>
             <w:pPr>
@@ -641,7 +664,6 @@
                 <w:sz w:val="24"/>
                 <w:szCs w:val="24"/>
               </w:rPr>
-              <w:lastRenderedPageBreak/>
               <w:t xml:space="preserve">2. Revisa las competencias y unidades de competencias correspondientes a cada asignatura de la malla de tu carrera. Marca en </w:t>
             </w:r>
             <w:r>
@@ -804,6 +826,143 @@
               <w:tabs>
                 <w:tab w:val="left" w:pos="454"/>
               </w:tabs>
+              <w:rPr>
+                <w:rFonts w:eastAsiaTheme="majorEastAsia"/>
+                <w:color w:val="70AD47" w:themeColor="accent6"/>
+                <w:sz w:val="24"/>
+                <w:szCs w:val="24"/>
+              </w:rPr>
+            </w:pPr>
+            <w:r>
+              <w:rPr>
+                <w:rFonts w:eastAsiaTheme="majorEastAsia"/>
+                <w:color w:val="70AD47" w:themeColor="accent6"/>
+                <w:sz w:val="24"/>
+                <w:szCs w:val="24"/>
+              </w:rPr>
+              <w:t>Diseño y Gestión de Requisitos</w:t>
+            </w:r>
+          </w:p>
+          <w:p>
+            <w:pPr>
+              <w:tabs>
+                <w:tab w:val="left" w:pos="454"/>
+              </w:tabs>
+              <w:rPr>
+                <w:rFonts w:eastAsiaTheme="majorEastAsia"/>
+                <w:color w:val="70AD47" w:themeColor="accent6"/>
+                <w:sz w:val="24"/>
+                <w:szCs w:val="24"/>
+              </w:rPr>
+            </w:pPr>
+            <w:r>
+              <w:rPr>
+                <w:rFonts w:eastAsiaTheme="majorEastAsia"/>
+                <w:color w:val="70AD47" w:themeColor="accent6"/>
+                <w:sz w:val="24"/>
+                <w:szCs w:val="24"/>
+              </w:rPr>
+              <w:t>Me siento cómodo diseñando e implementando aplicaciones.</w:t>
+            </w:r>
+          </w:p>
+          <w:p>
+            <w:pPr>
+              <w:tabs>
+                <w:tab w:val="left" w:pos="454"/>
+              </w:tabs>
+              <w:rPr>
+                <w:rFonts w:eastAsiaTheme="majorEastAsia"/>
+                <w:color w:val="70AD47" w:themeColor="accent6"/>
+                <w:sz w:val="24"/>
+                <w:szCs w:val="24"/>
+              </w:rPr>
+            </w:pPr>
+            <w:r>
+              <w:rPr>
+                <w:rFonts w:eastAsiaTheme="majorEastAsia"/>
+                <w:color w:val="70AD47" w:themeColor="accent6"/>
+                <w:sz w:val="24"/>
+                <w:szCs w:val="24"/>
+              </w:rPr>
+              <w:br/>
+              <w:t>Programación de App Móviles</w:t>
+            </w:r>
+          </w:p>
+          <w:p>
+            <w:pPr>
+              <w:tabs>
+                <w:tab w:val="left" w:pos="454"/>
+              </w:tabs>
+              <w:rPr>
+                <w:rFonts w:eastAsiaTheme="majorEastAsia"/>
+                <w:color w:val="EE0000"/>
+                <w:sz w:val="24"/>
+                <w:szCs w:val="24"/>
+              </w:rPr>
+            </w:pPr>
+            <w:r>
+              <w:rPr>
+                <w:rFonts w:eastAsiaTheme="majorEastAsia"/>
+                <w:color w:val="767171" w:themeColor="background2" w:themeShade="80"/>
+                <w:sz w:val="24"/>
+                <w:szCs w:val="24"/>
+              </w:rPr>
+              <w:br/>
+            </w:r>
+            <w:r>
+              <w:rPr>
+                <w:rFonts w:eastAsiaTheme="majorEastAsia"/>
+                <w:color w:val="EE0000"/>
+                <w:sz w:val="24"/>
+                <w:szCs w:val="24"/>
+              </w:rPr>
+              <w:t>Integración de Plataformas</w:t>
+            </w:r>
+          </w:p>
+          <w:p>
+            <w:pPr>
+              <w:tabs>
+                <w:tab w:val="left" w:pos="454"/>
+              </w:tabs>
+              <w:rPr>
+                <w:rFonts w:eastAsiaTheme="majorEastAsia"/>
+                <w:color w:val="EE0000"/>
+                <w:sz w:val="24"/>
+                <w:szCs w:val="24"/>
+              </w:rPr>
+            </w:pPr>
+          </w:p>
+          <w:p>
+            <w:pPr>
+              <w:tabs>
+                <w:tab w:val="left" w:pos="454"/>
+              </w:tabs>
+              <w:rPr>
+                <w:rFonts w:eastAsiaTheme="majorEastAsia"/>
+                <w:color w:val="EE0000"/>
+                <w:sz w:val="24"/>
+                <w:szCs w:val="24"/>
+              </w:rPr>
+            </w:pPr>
+          </w:p>
+          <w:p>
+            <w:pPr>
+              <w:tabs>
+                <w:tab w:val="left" w:pos="454"/>
+              </w:tabs>
+              <w:rPr>
+                <w:rFonts w:eastAsiaTheme="majorEastAsia"/>
+                <w:color w:val="767171" w:themeColor="background2" w:themeShade="80"/>
+                <w:sz w:val="24"/>
+                <w:szCs w:val="24"/>
+              </w:rPr>
+            </w:pPr>
+          </w:p>
+          <w:p>
+            <w:pPr>
+              <w:tabs>
+                <w:tab w:val="left" w:pos="454"/>
+              </w:tabs>
               <w:jc w:val="both"/>
               <w:rPr>
                 <w:rFonts w:eastAsiaTheme="majorEastAsia"/>
@@ -991,6 +1150,29 @@
                 <w:b/>
                 <w:bCs/>
                 <w:color w:val="1F4E79" w:themeColor="accent1" w:themeShade="80"/>
+              </w:rPr>
+            </w:pPr>
+          </w:p>
+        </w:tc>
+      </w:tr>
+      <w:tr>
+        <w:trPr>
+          <w:trHeight w:val="440"/>
+        </w:trPr>
+        <w:tc>
+          <w:tcPr>
+            <w:tcW w:w="10076" w:type="dxa"/>
+            <w:shd w:val="clear" w:color="auto" w:fill="DEEAF6" w:themeFill="accent1" w:themeFillTint="33"/>
+            <w:vAlign w:val="center"/>
+          </w:tcPr>
+          <w:p>
+            <w:pPr>
+              <w:jc w:val="both"/>
+              <w:rPr>
+                <w:rFonts w:eastAsiaTheme="majorEastAsia"/>
+                <w:color w:val="767171" w:themeColor="background2" w:themeShade="80"/>
+                <w:sz w:val="24"/>
+                <w:szCs w:val="24"/>
               </w:rPr>
             </w:pPr>
           </w:p>
@@ -1012,51 +1194,592 @@
     <w:p/>
     <w:p/>
     <w:p/>
+    <w:tbl>
+      <w:tblPr>
+        <w:tblStyle w:val="Tablaconcuadrcula"/>
+        <w:tblW w:w="0" w:type="auto"/>
+        <w:tblBorders>
+          <w:top w:val="single" w:sz="4" w:space="0" w:color="BFBFBF" w:themeColor="background1" w:themeShade="BF"/>
+          <w:left w:val="single" w:sz="4" w:space="0" w:color="BFBFBF" w:themeColor="background1" w:themeShade="BF"/>
+          <w:bottom w:val="single" w:sz="4" w:space="0" w:color="BFBFBF" w:themeColor="background1" w:themeShade="BF"/>
+          <w:right w:val="single" w:sz="4" w:space="0" w:color="BFBFBF" w:themeColor="background1" w:themeShade="BF"/>
+          <w:insideH w:val="single" w:sz="4" w:space="0" w:color="BFBFBF" w:themeColor="background1" w:themeShade="BF"/>
+          <w:insideV w:val="single" w:sz="4" w:space="0" w:color="BFBFBF" w:themeColor="background1" w:themeShade="BF"/>
+        </w:tblBorders>
+        <w:tblLook w:val="04A0" w:firstRow="1" w:lastRow="0" w:firstColumn="1" w:lastColumn="0" w:noHBand="0" w:noVBand="1"/>
+      </w:tblPr>
+      <w:tblGrid>
+        <w:gridCol w:w="10076"/>
+      </w:tblGrid>
+      <w:tr>
+        <w:trPr>
+          <w:trHeight w:val="440"/>
+        </w:trPr>
+        <w:tc>
+          <w:tcPr>
+            <w:tcW w:w="10076" w:type="dxa"/>
+            <w:vAlign w:val="center"/>
+          </w:tcPr>
+          <w:p>
+            <w:pPr>
+              <w:jc w:val="both"/>
+              <w:rPr>
+                <w:rFonts w:eastAsiaTheme="majorEastAsia"/>
+                <w:color w:val="767171" w:themeColor="background2" w:themeShade="80"/>
+                <w:sz w:val="24"/>
+                <w:szCs w:val="24"/>
+              </w:rPr>
+            </w:pPr>
+            <w:r>
+              <w:rPr>
+                <w:rFonts w:eastAsiaTheme="majorEastAsia"/>
+                <w:sz w:val="24"/>
+                <w:szCs w:val="24"/>
+              </w:rPr>
+              <w:t>3. A partir de las respuestas anteriores y el perfil de egreso de tu carrera (competencias), responde las siguientes preguntas:</w:t>
+            </w:r>
+          </w:p>
+        </w:tc>
+      </w:tr>
+      <w:tr>
+        <w:trPr>
+          <w:trHeight w:val="440"/>
+        </w:trPr>
+        <w:tc>
+          <w:tcPr>
+            <w:tcW w:w="10076" w:type="dxa"/>
+            <w:shd w:val="clear" w:color="auto" w:fill="DEEAF6" w:themeFill="accent1" w:themeFillTint="33"/>
+            <w:vAlign w:val="center"/>
+          </w:tcPr>
+          <w:p>
+            <w:pPr>
+              <w:rPr>
+                <w:rFonts w:eastAsiaTheme="majorEastAsia"/>
+                <w:color w:val="767171" w:themeColor="background2" w:themeShade="80"/>
+                <w:sz w:val="24"/>
+                <w:szCs w:val="24"/>
+              </w:rPr>
+            </w:pPr>
+          </w:p>
+          <w:p>
+            <w:pPr>
+              <w:pStyle w:val="Prrafodelista"/>
+              <w:numPr>
+                <w:ilvl w:val="0"/>
+                <w:numId w:val="12"/>
+              </w:numPr>
+              <w:tabs>
+                <w:tab w:val="left" w:pos="454"/>
+              </w:tabs>
+              <w:ind w:left="454" w:hanging="283"/>
+              <w:jc w:val="both"/>
+              <w:rPr>
+                <w:rFonts w:eastAsiaTheme="majorEastAsia"/>
+                <w:color w:val="767171" w:themeColor="background2" w:themeShade="80"/>
+                <w:sz w:val="24"/>
+                <w:szCs w:val="24"/>
+              </w:rPr>
+            </w:pPr>
+            <w:r>
+              <w:rPr>
+                <w:rFonts w:eastAsiaTheme="majorEastAsia"/>
+                <w:sz w:val="24"/>
+                <w:szCs w:val="24"/>
+              </w:rPr>
+              <w:t>¿Cuáles son tus principales intereses profesionales? ¿Hay alguna área de desempeño que te interese más?</w:t>
+            </w:r>
+          </w:p>
+          <w:p>
+            <w:pPr>
+              <w:tabs>
+                <w:tab w:val="left" w:pos="454"/>
+              </w:tabs>
+              <w:jc w:val="both"/>
+              <w:rPr>
+                <w:rFonts w:eastAsiaTheme="majorEastAsia"/>
+                <w:color w:val="767171" w:themeColor="background2" w:themeShade="80"/>
+                <w:sz w:val="24"/>
+                <w:szCs w:val="24"/>
+              </w:rPr>
+            </w:pPr>
+          </w:p>
+          <w:p>
+            <w:pPr>
+              <w:tabs>
+                <w:tab w:val="left" w:pos="454"/>
+              </w:tabs>
+              <w:jc w:val="both"/>
+              <w:rPr>
+                <w:rFonts w:eastAsiaTheme="majorEastAsia"/>
+                <w:color w:val="767171" w:themeColor="background2" w:themeShade="80"/>
+                <w:sz w:val="24"/>
+                <w:szCs w:val="24"/>
+              </w:rPr>
+            </w:pPr>
+          </w:p>
+          <w:p>
+            <w:pPr>
+              <w:pStyle w:val="Prrafodelista"/>
+              <w:tabs>
+                <w:tab w:val="left" w:pos="454"/>
+              </w:tabs>
+              <w:ind w:left="454"/>
+              <w:jc w:val="both"/>
+              <w:rPr>
+                <w:rFonts w:eastAsiaTheme="majorEastAsia"/>
+              </w:rPr>
+            </w:pPr>
+            <w:r>
+              <w:rPr>
+                <w:rFonts w:eastAsiaTheme="majorEastAsia"/>
+              </w:rPr>
+              <w:t xml:space="preserve">Mis intereses profesionales se enfocan en el desarrollo de soluciones digitales para entornos sociales o comunitarios, especialmente </w:t>
+            </w:r>
+            <w:proofErr w:type="gramStart"/>
+            <w:r>
+              <w:rPr>
+                <w:rFonts w:eastAsiaTheme="majorEastAsia"/>
+              </w:rPr>
+              <w:t>apps</w:t>
+            </w:r>
+            <w:proofErr w:type="gramEnd"/>
+            <w:r>
+              <w:rPr>
+                <w:rFonts w:eastAsiaTheme="majorEastAsia"/>
+              </w:rPr>
+              <w:t xml:space="preserve"> móviles con impacto social. Me interesa mucho el trabajo en terreno con usuarios reales, entendiendo sus necesidades y creando plataformas útiles.</w:t>
+            </w:r>
+          </w:p>
+          <w:p>
+            <w:pPr>
+              <w:tabs>
+                <w:tab w:val="left" w:pos="454"/>
+              </w:tabs>
+              <w:jc w:val="both"/>
+              <w:rPr>
+                <w:rFonts w:eastAsiaTheme="majorEastAsia"/>
+                <w:color w:val="767171" w:themeColor="background2" w:themeShade="80"/>
+                <w:sz w:val="24"/>
+                <w:szCs w:val="24"/>
+              </w:rPr>
+            </w:pPr>
+          </w:p>
+          <w:p>
+            <w:pPr>
+              <w:tabs>
+                <w:tab w:val="left" w:pos="454"/>
+              </w:tabs>
+              <w:jc w:val="both"/>
+              <w:rPr>
+                <w:rFonts w:eastAsiaTheme="majorEastAsia"/>
+                <w:color w:val="767171" w:themeColor="background2" w:themeShade="80"/>
+                <w:sz w:val="24"/>
+                <w:szCs w:val="24"/>
+              </w:rPr>
+            </w:pPr>
+          </w:p>
+          <w:p>
+            <w:pPr>
+              <w:pStyle w:val="Prrafodelista"/>
+              <w:numPr>
+                <w:ilvl w:val="0"/>
+                <w:numId w:val="12"/>
+              </w:numPr>
+              <w:tabs>
+                <w:tab w:val="left" w:pos="454"/>
+              </w:tabs>
+              <w:ind w:left="454" w:hanging="283"/>
+              <w:jc w:val="both"/>
+              <w:rPr>
+                <w:rFonts w:eastAsiaTheme="majorEastAsia"/>
+                <w:color w:val="767171" w:themeColor="background2" w:themeShade="80"/>
+                <w:sz w:val="24"/>
+                <w:szCs w:val="24"/>
+              </w:rPr>
+            </w:pPr>
+            <w:r>
+              <w:rPr>
+                <w:rFonts w:eastAsiaTheme="majorEastAsia"/>
+                <w:sz w:val="24"/>
+                <w:szCs w:val="24"/>
+              </w:rPr>
+              <w:t>¿Cuáles son las principales competencias que se relacionan con tus intereses profesionales? ¿Hay alguna de ellas que sientas que requieres especialmente fortalecer?</w:t>
+            </w:r>
+          </w:p>
+          <w:p>
+            <w:pPr>
+              <w:tabs>
+                <w:tab w:val="left" w:pos="454"/>
+              </w:tabs>
+              <w:jc w:val="both"/>
+              <w:rPr>
+                <w:rFonts w:eastAsiaTheme="majorEastAsia"/>
+                <w:color w:val="767171" w:themeColor="background2" w:themeShade="80"/>
+                <w:sz w:val="24"/>
+                <w:szCs w:val="24"/>
+              </w:rPr>
+            </w:pPr>
+          </w:p>
+          <w:p>
+            <w:pPr>
+              <w:pStyle w:val="Prrafodelista"/>
+              <w:tabs>
+                <w:tab w:val="left" w:pos="454"/>
+              </w:tabs>
+              <w:ind w:left="454"/>
+              <w:jc w:val="both"/>
+              <w:rPr>
+                <w:rFonts w:eastAsiaTheme="majorEastAsia"/>
+                <w:sz w:val="24"/>
+                <w:szCs w:val="24"/>
+              </w:rPr>
+            </w:pPr>
+            <w:r>
+              <w:rPr>
+                <w:rFonts w:eastAsiaTheme="majorEastAsia"/>
+              </w:rPr>
+              <w:t>La</w:t>
+            </w:r>
+            <w:r>
+              <w:rPr>
+                <w:rFonts w:eastAsiaTheme="majorEastAsia"/>
+                <w:sz w:val="24"/>
+                <w:szCs w:val="24"/>
+              </w:rPr>
+              <w:t>s competencias que más se relacionan con esto son:</w:t>
+            </w:r>
+          </w:p>
+          <w:p>
+            <w:pPr>
+              <w:pStyle w:val="Prrafodelista"/>
+              <w:tabs>
+                <w:tab w:val="left" w:pos="454"/>
+              </w:tabs>
+              <w:ind w:left="454"/>
+              <w:jc w:val="both"/>
+              <w:rPr>
+                <w:rFonts w:eastAsiaTheme="majorEastAsia"/>
+                <w:sz w:val="24"/>
+                <w:szCs w:val="24"/>
+              </w:rPr>
+            </w:pPr>
+            <w:r>
+              <w:rPr>
+                <w:rFonts w:eastAsiaTheme="majorEastAsia"/>
+                <w:sz w:val="24"/>
+                <w:szCs w:val="24"/>
+              </w:rPr>
+              <w:t>Desarrollo de software</w:t>
+            </w:r>
+            <w:r>
+              <w:rPr>
+                <w:rFonts w:eastAsiaTheme="majorEastAsia"/>
+                <w:sz w:val="24"/>
+                <w:szCs w:val="24"/>
+              </w:rPr>
+              <w:t xml:space="preserve">, </w:t>
+            </w:r>
+            <w:r>
+              <w:rPr>
+                <w:rFonts w:eastAsiaTheme="majorEastAsia"/>
+                <w:sz w:val="24"/>
+                <w:szCs w:val="24"/>
+              </w:rPr>
+              <w:t>Gestión de proyectos</w:t>
+            </w:r>
+            <w:r>
+              <w:rPr>
+                <w:rFonts w:eastAsiaTheme="majorEastAsia"/>
+                <w:sz w:val="24"/>
+                <w:szCs w:val="24"/>
+              </w:rPr>
+              <w:t xml:space="preserve">, </w:t>
+            </w:r>
+            <w:r>
+              <w:rPr>
+                <w:rFonts w:eastAsiaTheme="majorEastAsia"/>
+                <w:sz w:val="24"/>
+                <w:szCs w:val="24"/>
+              </w:rPr>
+              <w:t>Análisis de requerimientos</w:t>
+            </w:r>
+            <w:r>
+              <w:rPr>
+                <w:rFonts w:eastAsiaTheme="majorEastAsia"/>
+                <w:sz w:val="24"/>
+                <w:szCs w:val="24"/>
+              </w:rPr>
+              <w:t xml:space="preserve"> y </w:t>
+            </w:r>
+            <w:r>
+              <w:rPr>
+                <w:rFonts w:eastAsiaTheme="majorEastAsia"/>
+                <w:sz w:val="24"/>
+                <w:szCs w:val="24"/>
+              </w:rPr>
+              <w:t>Calidad de software</w:t>
+            </w:r>
+            <w:r>
+              <w:rPr>
+                <w:rFonts w:eastAsiaTheme="majorEastAsia"/>
+                <w:sz w:val="24"/>
+                <w:szCs w:val="24"/>
+              </w:rPr>
+              <w:t>.</w:t>
+            </w:r>
+          </w:p>
+          <w:p>
+            <w:pPr>
+              <w:pStyle w:val="Prrafodelista"/>
+              <w:tabs>
+                <w:tab w:val="left" w:pos="454"/>
+              </w:tabs>
+              <w:ind w:left="454"/>
+              <w:jc w:val="both"/>
+              <w:rPr>
+                <w:rFonts w:eastAsiaTheme="majorEastAsia"/>
+                <w:sz w:val="24"/>
+                <w:szCs w:val="24"/>
+              </w:rPr>
+            </w:pPr>
+            <w:r>
+              <w:rPr>
+                <w:rFonts w:eastAsiaTheme="majorEastAsia"/>
+                <w:sz w:val="24"/>
+                <w:szCs w:val="24"/>
+              </w:rPr>
+              <w:t>Una que necesito fortalecer más es la comunicación técnica, ya que al liderar o integrarme a equipos profesionales, se requiere transmitir ideas y resultados con claridad y formalidad.</w:t>
+            </w:r>
+          </w:p>
+          <w:p>
+            <w:pPr>
+              <w:tabs>
+                <w:tab w:val="left" w:pos="454"/>
+              </w:tabs>
+              <w:jc w:val="both"/>
+              <w:rPr>
+                <w:rFonts w:eastAsiaTheme="majorEastAsia"/>
+                <w:color w:val="767171" w:themeColor="background2" w:themeShade="80"/>
+                <w:sz w:val="24"/>
+                <w:szCs w:val="24"/>
+              </w:rPr>
+            </w:pPr>
+          </w:p>
+          <w:p>
+            <w:pPr>
+              <w:tabs>
+                <w:tab w:val="left" w:pos="454"/>
+              </w:tabs>
+              <w:jc w:val="both"/>
+              <w:rPr>
+                <w:rFonts w:eastAsiaTheme="majorEastAsia"/>
+                <w:color w:val="767171" w:themeColor="background2" w:themeShade="80"/>
+                <w:sz w:val="24"/>
+                <w:szCs w:val="24"/>
+              </w:rPr>
+            </w:pPr>
+          </w:p>
+          <w:p>
+            <w:pPr>
+              <w:pStyle w:val="Prrafodelista"/>
+              <w:numPr>
+                <w:ilvl w:val="0"/>
+                <w:numId w:val="12"/>
+              </w:numPr>
+              <w:tabs>
+                <w:tab w:val="left" w:pos="454"/>
+              </w:tabs>
+              <w:ind w:left="454" w:hanging="283"/>
+              <w:jc w:val="both"/>
+              <w:rPr>
+                <w:rFonts w:eastAsiaTheme="majorEastAsia"/>
+                <w:color w:val="767171" w:themeColor="background2" w:themeShade="80"/>
+                <w:sz w:val="24"/>
+                <w:szCs w:val="24"/>
+              </w:rPr>
+            </w:pPr>
+            <w:r>
+              <w:rPr>
+                <w:rFonts w:eastAsiaTheme="majorEastAsia"/>
+                <w:sz w:val="24"/>
+                <w:szCs w:val="24"/>
+              </w:rPr>
+              <w:t>¿Cómo te gustaría que fuera tu escenario laboral en 5 años más? ¿Qué te gustaría estar haciendo?</w:t>
+            </w:r>
+          </w:p>
+          <w:p>
+            <w:pPr>
+              <w:tabs>
+                <w:tab w:val="left" w:pos="454"/>
+              </w:tabs>
+              <w:jc w:val="both"/>
+              <w:rPr>
+                <w:rFonts w:eastAsiaTheme="majorEastAsia"/>
+                <w:color w:val="767171" w:themeColor="background2" w:themeShade="80"/>
+                <w:sz w:val="24"/>
+                <w:szCs w:val="24"/>
+              </w:rPr>
+            </w:pPr>
+          </w:p>
+          <w:p>
+            <w:pPr>
+              <w:tabs>
+                <w:tab w:val="left" w:pos="454"/>
+              </w:tabs>
+              <w:jc w:val="both"/>
+              <w:rPr>
+                <w:rFonts w:eastAsiaTheme="majorEastAsia"/>
+                <w:color w:val="767171" w:themeColor="background2" w:themeShade="80"/>
+                <w:sz w:val="24"/>
+                <w:szCs w:val="24"/>
+              </w:rPr>
+            </w:pPr>
+          </w:p>
+          <w:p>
+            <w:pPr>
+              <w:pStyle w:val="Prrafodelista"/>
+              <w:tabs>
+                <w:tab w:val="left" w:pos="454"/>
+              </w:tabs>
+              <w:ind w:left="454"/>
+              <w:jc w:val="both"/>
+              <w:rPr>
+                <w:rFonts w:eastAsiaTheme="majorEastAsia"/>
+                <w:sz w:val="24"/>
+                <w:szCs w:val="24"/>
+              </w:rPr>
+            </w:pPr>
+            <w:r>
+              <w:rPr>
+                <w:rFonts w:eastAsiaTheme="majorEastAsia"/>
+                <w:sz w:val="24"/>
+                <w:szCs w:val="24"/>
+              </w:rPr>
+              <w:t>En cinco años me gustaría estar trabajando como líder de proyectos tecnológicos, desarrollando soluciones para municipalidades, comunidades o fundaciones. Idealmente, me veo integrando equipos ágiles, con enfoque social y tecnológico, y aplicando lo aprendido tanto en la carrera como en la práctica.</w:t>
+            </w:r>
+          </w:p>
+          <w:p>
+            <w:pPr>
+              <w:jc w:val="both"/>
+              <w:rPr>
+                <w:rFonts w:ascii="Calibri" w:hAnsi="Calibri"/>
+                <w:b/>
+                <w:bCs/>
+                <w:color w:val="1F4E79" w:themeColor="accent1" w:themeShade="80"/>
+              </w:rPr>
+            </w:pPr>
+          </w:p>
+          <w:p>
+            <w:pPr>
+              <w:jc w:val="both"/>
+              <w:rPr>
+                <w:rFonts w:ascii="Calibri" w:hAnsi="Calibri"/>
+                <w:b/>
+                <w:bCs/>
+                <w:color w:val="1F4E79" w:themeColor="accent1" w:themeShade="80"/>
+              </w:rPr>
+            </w:pPr>
+          </w:p>
+          <w:p>
+            <w:pPr>
+              <w:jc w:val="both"/>
+              <w:rPr>
+                <w:rFonts w:ascii="Calibri" w:hAnsi="Calibri"/>
+                <w:b/>
+                <w:bCs/>
+                <w:color w:val="1F4E79" w:themeColor="accent1" w:themeShade="80"/>
+              </w:rPr>
+            </w:pPr>
+          </w:p>
+          <w:p>
+            <w:pPr>
+              <w:jc w:val="both"/>
+              <w:rPr>
+                <w:rFonts w:ascii="Calibri" w:hAnsi="Calibri"/>
+                <w:b/>
+                <w:bCs/>
+                <w:color w:val="1F4E79" w:themeColor="accent1" w:themeShade="80"/>
+              </w:rPr>
+            </w:pPr>
+          </w:p>
+          <w:p>
+            <w:pPr>
+              <w:jc w:val="both"/>
+              <w:rPr>
+                <w:rFonts w:ascii="Calibri" w:hAnsi="Calibri"/>
+                <w:b/>
+                <w:bCs/>
+                <w:color w:val="1F4E79" w:themeColor="accent1" w:themeShade="80"/>
+              </w:rPr>
+            </w:pPr>
+          </w:p>
+          <w:p>
+            <w:pPr>
+              <w:jc w:val="both"/>
+              <w:rPr>
+                <w:rFonts w:ascii="Calibri" w:hAnsi="Calibri"/>
+                <w:b/>
+                <w:bCs/>
+                <w:color w:val="1F4E79" w:themeColor="accent1" w:themeShade="80"/>
+              </w:rPr>
+            </w:pPr>
+          </w:p>
+          <w:p>
+            <w:pPr>
+              <w:jc w:val="both"/>
+              <w:rPr>
+                <w:rFonts w:ascii="Calibri" w:hAnsi="Calibri"/>
+                <w:b/>
+                <w:bCs/>
+                <w:color w:val="1F4E79" w:themeColor="accent1" w:themeShade="80"/>
+              </w:rPr>
+            </w:pPr>
+          </w:p>
+          <w:p>
+            <w:pPr>
+              <w:jc w:val="both"/>
+              <w:rPr>
+                <w:rFonts w:ascii="Calibri" w:hAnsi="Calibri"/>
+                <w:b/>
+                <w:bCs/>
+                <w:color w:val="1F4E79" w:themeColor="accent1" w:themeShade="80"/>
+              </w:rPr>
+            </w:pPr>
+          </w:p>
+          <w:p>
+            <w:pPr>
+              <w:jc w:val="both"/>
+              <w:rPr>
+                <w:rFonts w:ascii="Calibri" w:hAnsi="Calibri"/>
+                <w:b/>
+                <w:bCs/>
+                <w:color w:val="1F4E79" w:themeColor="accent1" w:themeShade="80"/>
+              </w:rPr>
+            </w:pPr>
+          </w:p>
+          <w:p>
+            <w:pPr>
+              <w:jc w:val="both"/>
+              <w:rPr>
+                <w:rFonts w:ascii="Calibri" w:hAnsi="Calibri"/>
+                <w:b/>
+                <w:bCs/>
+                <w:color w:val="1F4E79" w:themeColor="accent1" w:themeShade="80"/>
+              </w:rPr>
+            </w:pPr>
+          </w:p>
+        </w:tc>
+      </w:tr>
+    </w:tbl>
     <w:p>
       <w:pPr>
         <w:spacing w:after="0" w:line="360" w:lineRule="auto"/>
         <w:jc w:val="both"/>
         <w:rPr>
-          <w:b/>
-          <w:bCs/>
+          <w:color w:val="595959" w:themeColor="text1" w:themeTint="A6"/>
           <w:sz w:val="24"/>
           <w:szCs w:val="24"/>
-        </w:rPr>
-      </w:pPr>
-    </w:p>
-    <w:p>
-      <w:pPr>
-        <w:spacing w:after="0" w:line="360" w:lineRule="auto"/>
-        <w:jc w:val="both"/>
-        <w:rPr>
-          <w:b/>
-          <w:bCs/>
-          <w:sz w:val="24"/>
-          <w:szCs w:val="24"/>
-        </w:rPr>
-      </w:pPr>
-    </w:p>
-    <w:p>
-      <w:pPr>
-        <w:spacing w:after="0" w:line="360" w:lineRule="auto"/>
-        <w:jc w:val="both"/>
-        <w:rPr>
-          <w:b/>
-          <w:bCs/>
-          <w:sz w:val="24"/>
-          <w:szCs w:val="24"/>
-        </w:rPr>
-      </w:pPr>
-    </w:p>
-    <w:p>
-      <w:pPr>
-        <w:spacing w:after="0" w:line="360" w:lineRule="auto"/>
-        <w:jc w:val="both"/>
-        <w:rPr>
-          <w:b/>
-          <w:bCs/>
-          <w:sz w:val="24"/>
-          <w:szCs w:val="24"/>
+          <w:lang w:eastAsia="ja-JP"/>
         </w:rPr>
       </w:pPr>
     </w:p>
@@ -1150,10 +1873,9 @@
             <w:pPr>
               <w:jc w:val="both"/>
               <w:rPr>
-                <w:rFonts w:eastAsiaTheme="majorEastAsia"/>
-                <w:color w:val="767171" w:themeColor="background2" w:themeShade="80"/>
-                <w:sz w:val="24"/>
-                <w:szCs w:val="24"/>
+                <w:rFonts w:ascii="Century Gothic" w:hAnsi="Century Gothic"/>
+                <w:sz w:val="20"/>
+                <w:szCs w:val="20"/>
               </w:rPr>
             </w:pPr>
             <w:r>
@@ -1162,7 +1884,7 @@
                 <w:sz w:val="24"/>
                 <w:szCs w:val="24"/>
               </w:rPr>
-              <w:t>3. A partir de las respuestas anteriores y el perfil de egreso de tu carrera (competencias), responde las siguientes preguntas:</w:t>
+              <w:t xml:space="preserve">4. Finalmente, piensa en el proyecto que desarrollarás en APT y responde a las siguientes preguntas: </w:t>
             </w:r>
           </w:p>
         </w:tc>
@@ -1212,7 +1934,7 @@
                 <w:sz w:val="24"/>
                 <w:szCs w:val="24"/>
               </w:rPr>
-              <w:t>¿Cuáles son tus principales intereses profesionales? ¿Hay alguna área de desempeño que te interese más?</w:t>
+              <w:t>Los Proyectos APT que ya habías diseñado como plan de trabajo en el curso anterior, ¿se relacionan con tus proyecciones profesionales actuales? ¿cuál se relaciona más? ¿Requiere ajuste?</w:t>
             </w:r>
           </w:p>
           <w:p>
@@ -1245,89 +1967,78 @@
           </w:p>
           <w:p>
             <w:pPr>
+              <w:pStyle w:val="Prrafodelista"/>
               <w:tabs>
                 <w:tab w:val="left" w:pos="454"/>
               </w:tabs>
+              <w:ind w:left="454"/>
               <w:jc w:val="both"/>
               <w:rPr>
                 <w:rFonts w:eastAsiaTheme="majorEastAsia"/>
-                <w:color w:val="767171" w:themeColor="background2" w:themeShade="80"/>
-                <w:sz w:val="24"/>
-                <w:szCs w:val="24"/>
-              </w:rPr>
-            </w:pPr>
-          </w:p>
-          <w:p>
-            <w:pPr>
+                <w:sz w:val="24"/>
+                <w:szCs w:val="24"/>
+              </w:rPr>
+            </w:pPr>
+            <w:r>
+              <w:rPr>
+                <w:rFonts w:eastAsiaTheme="majorEastAsia"/>
+                <w:sz w:val="24"/>
+                <w:szCs w:val="24"/>
+              </w:rPr>
+              <w:t xml:space="preserve">El proyecto APT que estamos desarrollando se relaciona directamente con mis intereses y proyección profesional. La </w:t>
+            </w:r>
+            <w:proofErr w:type="gramStart"/>
+            <w:r>
+              <w:rPr>
+                <w:rFonts w:eastAsiaTheme="majorEastAsia"/>
+                <w:sz w:val="24"/>
+                <w:szCs w:val="24"/>
+              </w:rPr>
+              <w:t>app</w:t>
+            </w:r>
+            <w:proofErr w:type="gramEnd"/>
+            <w:r>
+              <w:rPr>
+                <w:rFonts w:eastAsiaTheme="majorEastAsia"/>
+                <w:sz w:val="24"/>
+                <w:szCs w:val="24"/>
+              </w:rPr>
+              <w:t xml:space="preserve"> para condominios sociales responde a un entorno real, en donde se requieren soluciones digitales de gestión, comunicación y seguridad.</w:t>
+            </w:r>
+          </w:p>
+          <w:p>
+            <w:pPr>
+              <w:pStyle w:val="Prrafodelista"/>
               <w:tabs>
                 <w:tab w:val="left" w:pos="454"/>
               </w:tabs>
+              <w:ind w:left="454"/>
               <w:jc w:val="both"/>
               <w:rPr>
                 <w:rFonts w:eastAsiaTheme="majorEastAsia"/>
-                <w:color w:val="767171" w:themeColor="background2" w:themeShade="80"/>
-                <w:sz w:val="24"/>
-                <w:szCs w:val="24"/>
-              </w:rPr>
-            </w:pPr>
-          </w:p>
-          <w:p>
-            <w:pPr>
+                <w:sz w:val="24"/>
+                <w:szCs w:val="24"/>
+              </w:rPr>
+            </w:pPr>
+            <w:r>
+              <w:rPr>
+                <w:rFonts w:eastAsiaTheme="majorEastAsia"/>
+                <w:sz w:val="24"/>
+                <w:szCs w:val="24"/>
+              </w:rPr>
+              <w:t>La idea fue diseñada para facilitar la convivencia vecinal, integrando funcionalidades como cámaras de vigilancia, emisión de avisos de seguridad o actividades, y perfiles diferenciados de administrador y usuarios. Esto me permite aplicar competencias técnicas, pero también habilidades blandas como planificación, empatía y diseño centrado en el usuario.</w:t>
+            </w:r>
+          </w:p>
+          <w:p>
+            <w:pPr>
+              <w:pStyle w:val="Prrafodelista"/>
               <w:tabs>
                 <w:tab w:val="left" w:pos="454"/>
               </w:tabs>
+              <w:ind w:left="454"/>
               <w:jc w:val="both"/>
               <w:rPr>
                 <w:rFonts w:eastAsiaTheme="majorEastAsia"/>
-                <w:color w:val="767171" w:themeColor="background2" w:themeShade="80"/>
-                <w:sz w:val="24"/>
-                <w:szCs w:val="24"/>
-              </w:rPr>
-            </w:pPr>
-          </w:p>
-          <w:p>
-            <w:pPr>
-              <w:tabs>
-                <w:tab w:val="left" w:pos="454"/>
-              </w:tabs>
-              <w:jc w:val="both"/>
-              <w:rPr>
-                <w:rFonts w:eastAsiaTheme="majorEastAsia"/>
-                <w:color w:val="767171" w:themeColor="background2" w:themeShade="80"/>
-                <w:sz w:val="24"/>
-                <w:szCs w:val="24"/>
-              </w:rPr>
-            </w:pPr>
-          </w:p>
-          <w:p>
-            <w:pPr>
-              <w:tabs>
-                <w:tab w:val="left" w:pos="454"/>
-              </w:tabs>
-              <w:jc w:val="both"/>
-              <w:rPr>
-                <w:rFonts w:eastAsiaTheme="majorEastAsia"/>
-                <w:color w:val="767171" w:themeColor="background2" w:themeShade="80"/>
-                <w:sz w:val="24"/>
-                <w:szCs w:val="24"/>
-              </w:rPr>
-            </w:pPr>
-          </w:p>
-          <w:p>
-            <w:pPr>
-              <w:pStyle w:val="Prrafodelista"/>
-              <w:numPr>
-                <w:ilvl w:val="0"/>
-                <w:numId w:val="12"/>
-              </w:numPr>
-              <w:tabs>
-                <w:tab w:val="left" w:pos="454"/>
-              </w:tabs>
-              <w:ind w:left="454" w:hanging="283"/>
-              <w:jc w:val="both"/>
-              <w:rPr>
-                <w:rFonts w:eastAsiaTheme="majorEastAsia"/>
-                <w:color w:val="767171" w:themeColor="background2" w:themeShade="80"/>
                 <w:sz w:val="24"/>
                 <w:szCs w:val="24"/>
               </w:rPr>
@@ -1338,499 +2049,8 @@
                 <w:sz w:val="24"/>
                 <w:szCs w:val="24"/>
               </w:rPr>
-              <w:t>¿Cuáles son las principales competencias que se relacionan con tus intereses profesionales? ¿Hay alguna de ellas que sientas que requieres especialmente fortalecer?</w:t>
+              <w:t>El proyecto no requiere ajustes importantes, pero sí seguirá evolucionando a medida que avancemos en la fase de desarrollo, validación y prototipo funcional.</w:t>
             </w:r>
-          </w:p>
-          <w:p>
-            <w:pPr>
-              <w:tabs>
-                <w:tab w:val="left" w:pos="454"/>
-              </w:tabs>
-              <w:jc w:val="both"/>
-              <w:rPr>
-                <w:rFonts w:eastAsiaTheme="majorEastAsia"/>
-                <w:color w:val="767171" w:themeColor="background2" w:themeShade="80"/>
-                <w:sz w:val="24"/>
-                <w:szCs w:val="24"/>
-              </w:rPr>
-            </w:pPr>
-          </w:p>
-          <w:p>
-            <w:pPr>
-              <w:tabs>
-                <w:tab w:val="left" w:pos="454"/>
-              </w:tabs>
-              <w:jc w:val="both"/>
-              <w:rPr>
-                <w:rFonts w:eastAsiaTheme="majorEastAsia"/>
-                <w:color w:val="767171" w:themeColor="background2" w:themeShade="80"/>
-                <w:sz w:val="24"/>
-                <w:szCs w:val="24"/>
-              </w:rPr>
-            </w:pPr>
-          </w:p>
-          <w:p>
-            <w:pPr>
-              <w:tabs>
-                <w:tab w:val="left" w:pos="454"/>
-              </w:tabs>
-              <w:jc w:val="both"/>
-              <w:rPr>
-                <w:rFonts w:eastAsiaTheme="majorEastAsia"/>
-                <w:color w:val="767171" w:themeColor="background2" w:themeShade="80"/>
-                <w:sz w:val="24"/>
-                <w:szCs w:val="24"/>
-              </w:rPr>
-            </w:pPr>
-          </w:p>
-          <w:p>
-            <w:pPr>
-              <w:tabs>
-                <w:tab w:val="left" w:pos="454"/>
-              </w:tabs>
-              <w:jc w:val="both"/>
-              <w:rPr>
-                <w:rFonts w:eastAsiaTheme="majorEastAsia"/>
-                <w:color w:val="767171" w:themeColor="background2" w:themeShade="80"/>
-                <w:sz w:val="24"/>
-                <w:szCs w:val="24"/>
-              </w:rPr>
-            </w:pPr>
-          </w:p>
-          <w:p>
-            <w:pPr>
-              <w:tabs>
-                <w:tab w:val="left" w:pos="454"/>
-              </w:tabs>
-              <w:jc w:val="both"/>
-              <w:rPr>
-                <w:rFonts w:eastAsiaTheme="majorEastAsia"/>
-                <w:color w:val="767171" w:themeColor="background2" w:themeShade="80"/>
-                <w:sz w:val="24"/>
-                <w:szCs w:val="24"/>
-              </w:rPr>
-            </w:pPr>
-          </w:p>
-          <w:p>
-            <w:pPr>
-              <w:tabs>
-                <w:tab w:val="left" w:pos="454"/>
-              </w:tabs>
-              <w:jc w:val="both"/>
-              <w:rPr>
-                <w:rFonts w:eastAsiaTheme="majorEastAsia"/>
-                <w:color w:val="767171" w:themeColor="background2" w:themeShade="80"/>
-                <w:sz w:val="24"/>
-                <w:szCs w:val="24"/>
-              </w:rPr>
-            </w:pPr>
-          </w:p>
-          <w:p>
-            <w:pPr>
-              <w:tabs>
-                <w:tab w:val="left" w:pos="454"/>
-              </w:tabs>
-              <w:jc w:val="both"/>
-              <w:rPr>
-                <w:rFonts w:eastAsiaTheme="majorEastAsia"/>
-                <w:color w:val="767171" w:themeColor="background2" w:themeShade="80"/>
-                <w:sz w:val="24"/>
-                <w:szCs w:val="24"/>
-              </w:rPr>
-            </w:pPr>
-          </w:p>
-          <w:p>
-            <w:pPr>
-              <w:tabs>
-                <w:tab w:val="left" w:pos="454"/>
-              </w:tabs>
-              <w:jc w:val="both"/>
-              <w:rPr>
-                <w:rFonts w:eastAsiaTheme="majorEastAsia"/>
-                <w:color w:val="767171" w:themeColor="background2" w:themeShade="80"/>
-                <w:sz w:val="24"/>
-                <w:szCs w:val="24"/>
-              </w:rPr>
-            </w:pPr>
-          </w:p>
-          <w:p>
-            <w:pPr>
-              <w:pStyle w:val="Prrafodelista"/>
-              <w:numPr>
-                <w:ilvl w:val="0"/>
-                <w:numId w:val="12"/>
-              </w:numPr>
-              <w:tabs>
-                <w:tab w:val="left" w:pos="454"/>
-              </w:tabs>
-              <w:ind w:left="454" w:hanging="283"/>
-              <w:jc w:val="both"/>
-              <w:rPr>
-                <w:rFonts w:eastAsiaTheme="majorEastAsia"/>
-                <w:color w:val="767171" w:themeColor="background2" w:themeShade="80"/>
-                <w:sz w:val="24"/>
-                <w:szCs w:val="24"/>
-              </w:rPr>
-            </w:pPr>
-            <w:r>
-              <w:rPr>
-                <w:rFonts w:eastAsiaTheme="majorEastAsia"/>
-                <w:sz w:val="24"/>
-                <w:szCs w:val="24"/>
-              </w:rPr>
-              <w:t>¿Cómo te gustaría que fuera tu escenario laboral en 5 años más? ¿Qué te gustaría estar haciendo?</w:t>
-            </w:r>
-          </w:p>
-          <w:p>
-            <w:pPr>
-              <w:tabs>
-                <w:tab w:val="left" w:pos="454"/>
-              </w:tabs>
-              <w:jc w:val="both"/>
-              <w:rPr>
-                <w:rFonts w:eastAsiaTheme="majorEastAsia"/>
-                <w:color w:val="767171" w:themeColor="background2" w:themeShade="80"/>
-                <w:sz w:val="24"/>
-                <w:szCs w:val="24"/>
-              </w:rPr>
-            </w:pPr>
-          </w:p>
-          <w:p>
-            <w:pPr>
-              <w:tabs>
-                <w:tab w:val="left" w:pos="454"/>
-              </w:tabs>
-              <w:jc w:val="both"/>
-              <w:rPr>
-                <w:rFonts w:eastAsiaTheme="majorEastAsia"/>
-                <w:color w:val="767171" w:themeColor="background2" w:themeShade="80"/>
-                <w:sz w:val="24"/>
-                <w:szCs w:val="24"/>
-              </w:rPr>
-            </w:pPr>
-          </w:p>
-          <w:p>
-            <w:pPr>
-              <w:tabs>
-                <w:tab w:val="left" w:pos="454"/>
-              </w:tabs>
-              <w:jc w:val="both"/>
-              <w:rPr>
-                <w:rFonts w:eastAsiaTheme="majorEastAsia"/>
-                <w:color w:val="767171" w:themeColor="background2" w:themeShade="80"/>
-                <w:sz w:val="24"/>
-                <w:szCs w:val="24"/>
-              </w:rPr>
-            </w:pPr>
-          </w:p>
-          <w:p>
-            <w:pPr>
-              <w:jc w:val="both"/>
-              <w:rPr>
-                <w:rFonts w:ascii="Calibri" w:hAnsi="Calibri"/>
-                <w:b/>
-                <w:bCs/>
-                <w:color w:val="1F4E79" w:themeColor="accent1" w:themeShade="80"/>
-              </w:rPr>
-            </w:pPr>
-          </w:p>
-          <w:p>
-            <w:pPr>
-              <w:jc w:val="both"/>
-              <w:rPr>
-                <w:rFonts w:ascii="Calibri" w:hAnsi="Calibri"/>
-                <w:b/>
-                <w:bCs/>
-                <w:color w:val="1F4E79" w:themeColor="accent1" w:themeShade="80"/>
-              </w:rPr>
-            </w:pPr>
-          </w:p>
-          <w:p>
-            <w:pPr>
-              <w:jc w:val="both"/>
-              <w:rPr>
-                <w:rFonts w:ascii="Calibri" w:hAnsi="Calibri"/>
-                <w:b/>
-                <w:bCs/>
-                <w:color w:val="1F4E79" w:themeColor="accent1" w:themeShade="80"/>
-              </w:rPr>
-            </w:pPr>
-          </w:p>
-          <w:p>
-            <w:pPr>
-              <w:jc w:val="both"/>
-              <w:rPr>
-                <w:rFonts w:ascii="Calibri" w:hAnsi="Calibri"/>
-                <w:b/>
-                <w:bCs/>
-                <w:color w:val="1F4E79" w:themeColor="accent1" w:themeShade="80"/>
-              </w:rPr>
-            </w:pPr>
-          </w:p>
-          <w:p>
-            <w:pPr>
-              <w:jc w:val="both"/>
-              <w:rPr>
-                <w:rFonts w:ascii="Calibri" w:hAnsi="Calibri"/>
-                <w:b/>
-                <w:bCs/>
-                <w:color w:val="1F4E79" w:themeColor="accent1" w:themeShade="80"/>
-              </w:rPr>
-            </w:pPr>
-          </w:p>
-          <w:p>
-            <w:pPr>
-              <w:jc w:val="both"/>
-              <w:rPr>
-                <w:rFonts w:ascii="Calibri" w:hAnsi="Calibri"/>
-                <w:b/>
-                <w:bCs/>
-                <w:color w:val="1F4E79" w:themeColor="accent1" w:themeShade="80"/>
-              </w:rPr>
-            </w:pPr>
-          </w:p>
-          <w:p>
-            <w:pPr>
-              <w:jc w:val="both"/>
-              <w:rPr>
-                <w:rFonts w:ascii="Calibri" w:hAnsi="Calibri"/>
-                <w:b/>
-                <w:bCs/>
-                <w:color w:val="1F4E79" w:themeColor="accent1" w:themeShade="80"/>
-              </w:rPr>
-            </w:pPr>
-          </w:p>
-          <w:p>
-            <w:pPr>
-              <w:jc w:val="both"/>
-              <w:rPr>
-                <w:rFonts w:ascii="Calibri" w:hAnsi="Calibri"/>
-                <w:b/>
-                <w:bCs/>
-                <w:color w:val="1F4E79" w:themeColor="accent1" w:themeShade="80"/>
-              </w:rPr>
-            </w:pPr>
-          </w:p>
-          <w:p>
-            <w:pPr>
-              <w:jc w:val="both"/>
-              <w:rPr>
-                <w:rFonts w:ascii="Calibri" w:hAnsi="Calibri"/>
-                <w:b/>
-                <w:bCs/>
-                <w:color w:val="1F4E79" w:themeColor="accent1" w:themeShade="80"/>
-              </w:rPr>
-            </w:pPr>
-          </w:p>
-          <w:p>
-            <w:pPr>
-              <w:jc w:val="both"/>
-              <w:rPr>
-                <w:rFonts w:ascii="Calibri" w:hAnsi="Calibri"/>
-                <w:b/>
-                <w:bCs/>
-                <w:color w:val="1F4E79" w:themeColor="accent1" w:themeShade="80"/>
-              </w:rPr>
-            </w:pPr>
-          </w:p>
-        </w:tc>
-      </w:tr>
-    </w:tbl>
-    <w:p>
-      <w:pPr>
-        <w:spacing w:after="0" w:line="360" w:lineRule="auto"/>
-        <w:jc w:val="both"/>
-        <w:rPr>
-          <w:color w:val="595959" w:themeColor="text1" w:themeTint="A6"/>
-          <w:sz w:val="24"/>
-          <w:szCs w:val="24"/>
-          <w:lang w:eastAsia="ja-JP"/>
-        </w:rPr>
-      </w:pPr>
-    </w:p>
-    <w:p>
-      <w:pPr>
-        <w:spacing w:after="0" w:line="360" w:lineRule="auto"/>
-        <w:jc w:val="both"/>
-        <w:rPr>
-          <w:b/>
-          <w:bCs/>
-          <w:sz w:val="24"/>
-          <w:szCs w:val="24"/>
-        </w:rPr>
-      </w:pPr>
-    </w:p>
-    <w:p>
-      <w:pPr>
-        <w:spacing w:after="0" w:line="360" w:lineRule="auto"/>
-        <w:jc w:val="both"/>
-        <w:rPr>
-          <w:b/>
-          <w:bCs/>
-          <w:sz w:val="24"/>
-          <w:szCs w:val="24"/>
-        </w:rPr>
-      </w:pPr>
-    </w:p>
-    <w:p>
-      <w:pPr>
-        <w:spacing w:after="0" w:line="360" w:lineRule="auto"/>
-        <w:jc w:val="both"/>
-        <w:rPr>
-          <w:b/>
-          <w:bCs/>
-          <w:sz w:val="24"/>
-          <w:szCs w:val="24"/>
-        </w:rPr>
-      </w:pPr>
-    </w:p>
-    <w:p>
-      <w:pPr>
-        <w:spacing w:after="0" w:line="360" w:lineRule="auto"/>
-        <w:jc w:val="both"/>
-        <w:rPr>
-          <w:b/>
-          <w:bCs/>
-          <w:sz w:val="24"/>
-          <w:szCs w:val="24"/>
-        </w:rPr>
-      </w:pPr>
-    </w:p>
-    <w:p>
-      <w:pPr>
-        <w:spacing w:after="0" w:line="360" w:lineRule="auto"/>
-        <w:jc w:val="both"/>
-        <w:rPr>
-          <w:b/>
-          <w:bCs/>
-          <w:sz w:val="24"/>
-          <w:szCs w:val="24"/>
-        </w:rPr>
-      </w:pPr>
-    </w:p>
-    <w:tbl>
-      <w:tblPr>
-        <w:tblStyle w:val="Tablaconcuadrcula"/>
-        <w:tblW w:w="0" w:type="auto"/>
-        <w:tblBorders>
-          <w:top w:val="single" w:sz="4" w:space="0" w:color="BFBFBF" w:themeColor="background1" w:themeShade="BF"/>
-          <w:left w:val="single" w:sz="4" w:space="0" w:color="BFBFBF" w:themeColor="background1" w:themeShade="BF"/>
-          <w:bottom w:val="single" w:sz="4" w:space="0" w:color="BFBFBF" w:themeColor="background1" w:themeShade="BF"/>
-          <w:right w:val="single" w:sz="4" w:space="0" w:color="BFBFBF" w:themeColor="background1" w:themeShade="BF"/>
-          <w:insideH w:val="single" w:sz="4" w:space="0" w:color="BFBFBF" w:themeColor="background1" w:themeShade="BF"/>
-          <w:insideV w:val="single" w:sz="4" w:space="0" w:color="BFBFBF" w:themeColor="background1" w:themeShade="BF"/>
-        </w:tblBorders>
-        <w:tblLook w:val="04A0" w:firstRow="1" w:lastRow="0" w:firstColumn="1" w:lastColumn="0" w:noHBand="0" w:noVBand="1"/>
-      </w:tblPr>
-      <w:tblGrid>
-        <w:gridCol w:w="10076"/>
-      </w:tblGrid>
-      <w:tr>
-        <w:trPr>
-          <w:trHeight w:val="440"/>
-        </w:trPr>
-        <w:tc>
-          <w:tcPr>
-            <w:tcW w:w="10076" w:type="dxa"/>
-            <w:vAlign w:val="center"/>
-          </w:tcPr>
-          <w:p>
-            <w:pPr>
-              <w:jc w:val="both"/>
-              <w:rPr>
-                <w:rFonts w:ascii="Century Gothic" w:hAnsi="Century Gothic"/>
-                <w:sz w:val="20"/>
-                <w:szCs w:val="20"/>
-              </w:rPr>
-            </w:pPr>
-            <w:bookmarkStart w:id="0" w:name="_GoBack"/>
-            <w:bookmarkEnd w:id="0"/>
-            <w:r>
-              <w:rPr>
-                <w:rFonts w:eastAsiaTheme="majorEastAsia"/>
-                <w:sz w:val="24"/>
-                <w:szCs w:val="24"/>
-              </w:rPr>
-              <w:t xml:space="preserve">4. Finalmente, piensa en el proyecto que desarrollarás en APT y responde a las siguientes preguntas: </w:t>
-            </w:r>
-          </w:p>
-        </w:tc>
-      </w:tr>
-      <w:tr>
-        <w:trPr>
-          <w:trHeight w:val="440"/>
-        </w:trPr>
-        <w:tc>
-          <w:tcPr>
-            <w:tcW w:w="10076" w:type="dxa"/>
-            <w:shd w:val="clear" w:color="auto" w:fill="DEEAF6" w:themeFill="accent1" w:themeFillTint="33"/>
-            <w:vAlign w:val="center"/>
-          </w:tcPr>
-          <w:p>
-            <w:pPr>
-              <w:rPr>
-                <w:rFonts w:eastAsiaTheme="majorEastAsia"/>
-                <w:color w:val="767171" w:themeColor="background2" w:themeShade="80"/>
-                <w:sz w:val="24"/>
-                <w:szCs w:val="24"/>
-              </w:rPr>
-            </w:pPr>
-          </w:p>
-          <w:p>
-            <w:pPr>
-              <w:pStyle w:val="Prrafodelista"/>
-              <w:numPr>
-                <w:ilvl w:val="0"/>
-                <w:numId w:val="12"/>
-              </w:numPr>
-              <w:tabs>
-                <w:tab w:val="left" w:pos="454"/>
-              </w:tabs>
-              <w:ind w:left="454" w:hanging="283"/>
-              <w:jc w:val="both"/>
-              <w:rPr>
-                <w:rFonts w:eastAsiaTheme="majorEastAsia"/>
-                <w:color w:val="767171" w:themeColor="background2" w:themeShade="80"/>
-                <w:sz w:val="24"/>
-                <w:szCs w:val="24"/>
-              </w:rPr>
-            </w:pPr>
-            <w:r>
-              <w:rPr>
-                <w:rFonts w:eastAsiaTheme="majorEastAsia"/>
-                <w:sz w:val="24"/>
-                <w:szCs w:val="24"/>
-              </w:rPr>
-              <w:t>Los Proyectos APT que ya habías diseñado como plan de trabajo en el curso anterior, ¿se relacionan con tus proyecciones profesionales actuales? ¿cuál se relaciona más? ¿Requiere ajuste?</w:t>
-            </w:r>
-          </w:p>
-          <w:p>
-            <w:pPr>
-              <w:tabs>
-                <w:tab w:val="left" w:pos="454"/>
-              </w:tabs>
-              <w:jc w:val="both"/>
-              <w:rPr>
-                <w:rFonts w:eastAsiaTheme="majorEastAsia"/>
-                <w:color w:val="767171" w:themeColor="background2" w:themeShade="80"/>
-                <w:sz w:val="24"/>
-                <w:szCs w:val="24"/>
-              </w:rPr>
-            </w:pPr>
-          </w:p>
-          <w:p>
-            <w:pPr>
-              <w:tabs>
-                <w:tab w:val="left" w:pos="454"/>
-              </w:tabs>
-              <w:jc w:val="both"/>
-              <w:rPr>
-                <w:rFonts w:eastAsiaTheme="majorEastAsia"/>
-                <w:color w:val="767171" w:themeColor="background2" w:themeShade="80"/>
-                <w:sz w:val="24"/>
-                <w:szCs w:val="24"/>
-              </w:rPr>
-            </w:pPr>
           </w:p>
           <w:p>
             <w:pPr>
@@ -2213,7 +2433,7 @@
 </file>
 
 <file path=word/endnotes.xml><?xml version="1.0" encoding="utf-8"?>
-<w:endnotes xmlns:wpc="http://schemas.microsoft.com/office/word/2010/wordprocessingCanvas" xmlns:cx="http://schemas.microsoft.com/office/drawing/2014/chartex" xmlns:mc="http://schemas.openxmlformats.org/markup-compatibility/2006" xmlns:o="urn:schemas-microsoft-com:office:office" xmlns:r="http://schemas.openxmlformats.org/officeDocument/2006/relationships" xmlns:m="http://schemas.openxmlformats.org/officeDocument/2006/math" xmlns:v="urn:schemas-microsoft-com:vml" xmlns:wp14="http://schemas.microsoft.com/office/word/2010/wordprocessingDrawing" xmlns:wp="http://schemas.openxmlformats.org/drawingml/2006/wordprocessingDrawing" xmlns:w10="urn:schemas-microsoft-com:office:word" xmlns:w="http://schemas.openxmlformats.org/wordprocessingml/2006/main" xmlns:w14="http://schemas.microsoft.com/office/word/2010/wordml" xmlns:w15="http://schemas.microsoft.com/office/word/2012/wordml" xmlns:w16se="http://schemas.microsoft.com/office/word/2015/wordml/symex" xmlns:wpg="http://schemas.microsoft.com/office/word/2010/wordprocessingGroup" xmlns:wpi="http://schemas.microsoft.com/office/word/2010/wordprocessingInk" xmlns:wne="http://schemas.microsoft.com/office/word/2006/wordml" xmlns:wps="http://schemas.microsoft.com/office/word/2010/wordprocessingShape" mc:Ignorable="w14 w15 w16se wp14">
+<w:endnotes xmlns:wpc="http://schemas.microsoft.com/office/word/2010/wordprocessingCanvas" xmlns:cx="http://schemas.microsoft.com/office/drawing/2014/chartex" xmlns:cx1="http://schemas.microsoft.com/office/drawing/2015/9/8/chartex" xmlns:cx2="http://schemas.microsoft.com/office/drawing/2015/10/21/chartex" xmlns:cx3="http://schemas.microsoft.com/office/drawing/2016/5/9/chartex" xmlns:cx4="http://schemas.microsoft.com/office/drawing/2016/5/10/chartex" xmlns:cx5="http://schemas.microsoft.com/office/drawing/2016/5/11/chartex" xmlns:cx6="http://schemas.microsoft.com/office/drawing/2016/5/12/chartex" xmlns:cx7="http://schemas.microsoft.com/office/drawing/2016/5/13/chartex" xmlns:cx8="http://schemas.microsoft.com/office/drawing/2016/5/14/chartex" xmlns:mc="http://schemas.openxmlformats.org/markup-compatibility/2006" xmlns:aink="http://schemas.microsoft.com/office/drawing/2016/ink" xmlns:am3d="http://schemas.microsoft.com/office/drawing/2017/model3d" xmlns:o="urn:schemas-microsoft-com:office:office" xmlns:oel="http://schemas.microsoft.com/office/2019/extlst" xmlns:r="http://schemas.openxmlformats.org/officeDocument/2006/relationships" xmlns:m="http://schemas.openxmlformats.org/officeDocument/2006/math" xmlns:v="urn:schemas-microsoft-com:vml" xmlns:wp14="http://schemas.microsoft.com/office/word/2010/wordprocessingDrawing" xmlns:wp="http://schemas.openxmlformats.org/drawingml/2006/wordprocessingDrawing" xmlns:w10="urn:schemas-microsoft-com:office:word" xmlns:w="http://schemas.openxmlformats.org/wordprocessingml/2006/main" xmlns:w14="http://schemas.microsoft.com/office/word/2010/wordml" xmlns:w15="http://schemas.microsoft.com/office/word/2012/wordml" xmlns:w16cex="http://schemas.microsoft.com/office/word/2018/wordml/cex" xmlns:w16cid="http://schemas.microsoft.com/office/word/2016/wordml/cid" xmlns:w16="http://schemas.microsoft.com/office/word/2018/wordml" xmlns:w16du="http://schemas.microsoft.com/office/word/2023/wordml/word16du" xmlns:w16sdtdh="http://schemas.microsoft.com/office/word/2020/wordml/sdtdatahash" xmlns:w16sdtfl="http://schemas.microsoft.com/office/word/2024/wordml/sdtformatlock" xmlns:w16se="http://schemas.microsoft.com/office/word/2015/wordml/symex" xmlns:wpg="http://schemas.microsoft.com/office/word/2010/wordprocessingGroup" xmlns:wpi="http://schemas.microsoft.com/office/word/2010/wordprocessingInk" xmlns:wne="http://schemas.microsoft.com/office/word/2006/wordml" xmlns:wps="http://schemas.microsoft.com/office/word/2010/wordprocessingShape" mc:Ignorable="w14 w15 w16se w16cid w16 w16cex w16sdtdh w16sdtfl w16du wp14">
   <w:endnote w:type="separator" w:id="-1">
     <w:p>
       <w:pPr>
@@ -2238,7 +2458,7 @@
 </file>
 
 <file path=word/footer1.xml><?xml version="1.0" encoding="utf-8"?>
-<w:ftr xmlns:wpc="http://schemas.microsoft.com/office/word/2010/wordprocessingCanvas" xmlns:cx="http://schemas.microsoft.com/office/drawing/2014/chartex" xmlns:mc="http://schemas.openxmlformats.org/markup-compatibility/2006" xmlns:o="urn:schemas-microsoft-com:office:office" xmlns:r="http://schemas.openxmlformats.org/officeDocument/2006/relationships" xmlns:m="http://schemas.openxmlformats.org/officeDocument/2006/math" xmlns:v="urn:schemas-microsoft-com:vml" xmlns:wp14="http://schemas.microsoft.com/office/word/2010/wordprocessingDrawing" xmlns:wp="http://schemas.openxmlformats.org/drawingml/2006/wordprocessingDrawing" xmlns:w10="urn:schemas-microsoft-com:office:word" xmlns:w="http://schemas.openxmlformats.org/wordprocessingml/2006/main" xmlns:w14="http://schemas.microsoft.com/office/word/2010/wordml" xmlns:w15="http://schemas.microsoft.com/office/word/2012/wordml" xmlns:w16se="http://schemas.microsoft.com/office/word/2015/wordml/symex" xmlns:wpg="http://schemas.microsoft.com/office/word/2010/wordprocessingGroup" xmlns:wpi="http://schemas.microsoft.com/office/word/2010/wordprocessingInk" xmlns:wne="http://schemas.microsoft.com/office/word/2006/wordml" xmlns:wps="http://schemas.microsoft.com/office/word/2010/wordprocessingShape" mc:Ignorable="w14 w15 w16se wp14">
+<w:ftr xmlns:wpc="http://schemas.microsoft.com/office/word/2010/wordprocessingCanvas" xmlns:cx="http://schemas.microsoft.com/office/drawing/2014/chartex" xmlns:cx1="http://schemas.microsoft.com/office/drawing/2015/9/8/chartex" xmlns:cx2="http://schemas.microsoft.com/office/drawing/2015/10/21/chartex" xmlns:cx3="http://schemas.microsoft.com/office/drawing/2016/5/9/chartex" xmlns:cx4="http://schemas.microsoft.com/office/drawing/2016/5/10/chartex" xmlns:cx5="http://schemas.microsoft.com/office/drawing/2016/5/11/chartex" xmlns:cx6="http://schemas.microsoft.com/office/drawing/2016/5/12/chartex" xmlns:cx7="http://schemas.microsoft.com/office/drawing/2016/5/13/chartex" xmlns:cx8="http://schemas.microsoft.com/office/drawing/2016/5/14/chartex" xmlns:mc="http://schemas.openxmlformats.org/markup-compatibility/2006" xmlns:aink="http://schemas.microsoft.com/office/drawing/2016/ink" xmlns:am3d="http://schemas.microsoft.com/office/drawing/2017/model3d" xmlns:o="urn:schemas-microsoft-com:office:office" xmlns:oel="http://schemas.microsoft.com/office/2019/extlst" xmlns:r="http://schemas.openxmlformats.org/officeDocument/2006/relationships" xmlns:m="http://schemas.openxmlformats.org/officeDocument/2006/math" xmlns:v="urn:schemas-microsoft-com:vml" xmlns:wp14="http://schemas.microsoft.com/office/word/2010/wordprocessingDrawing" xmlns:wp="http://schemas.openxmlformats.org/drawingml/2006/wordprocessingDrawing" xmlns:w10="urn:schemas-microsoft-com:office:word" xmlns:w="http://schemas.openxmlformats.org/wordprocessingml/2006/main" xmlns:w14="http://schemas.microsoft.com/office/word/2010/wordml" xmlns:w15="http://schemas.microsoft.com/office/word/2012/wordml" xmlns:w16cex="http://schemas.microsoft.com/office/word/2018/wordml/cex" xmlns:w16cid="http://schemas.microsoft.com/office/word/2016/wordml/cid" xmlns:w16="http://schemas.microsoft.com/office/word/2018/wordml" xmlns:w16du="http://schemas.microsoft.com/office/word/2023/wordml/word16du" xmlns:w16sdtdh="http://schemas.microsoft.com/office/word/2020/wordml/sdtdatahash" xmlns:w16sdtfl="http://schemas.microsoft.com/office/word/2024/wordml/sdtformatlock" xmlns:w16se="http://schemas.microsoft.com/office/word/2015/wordml/symex" xmlns:wpg="http://schemas.microsoft.com/office/word/2010/wordprocessingGroup" xmlns:wpi="http://schemas.microsoft.com/office/word/2010/wordprocessingInk" xmlns:wne="http://schemas.microsoft.com/office/word/2006/wordml" xmlns:wps="http://schemas.microsoft.com/office/word/2010/wordprocessingShape" mc:Ignorable="w14 w15 w16se w16cid w16 w16cex w16sdtdh w16sdtfl w16du wp14">
   <w:sdt>
     <w:sdtPr>
       <w:id w:val="-937982979"/>
@@ -2247,7 +2467,6 @@
         <w:docPartUnique/>
       </w:docPartObj>
     </w:sdtPr>
-    <w:sdtEndPr/>
     <w:sdtContent>
       <w:p>
         <w:pPr>
@@ -2459,7 +2678,7 @@
             </mc:Choice>
             <mc:Fallback>
               <w:pict>
-                <v:group w14:anchorId="51D00065" id="Grupo 32" o:spid="_x0000_s1026" style="position:absolute;margin-left:0;margin-top:0;width:610.5pt;height:15pt;z-index:251659264;mso-width-percent:1000;mso-position-horizontal:center;mso-position-horizontal-relative:page;mso-position-vertical:center;mso-position-vertical-relative:bottom-margin-area;mso-width-percent:1000" coordorigin=",14970" coordsize="12255,300" o:gfxdata="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">
+                <v:group w14:anchorId="51D00065" id="Grupo 32" o:spid="_x0000_s1026" style="position:absolute;margin-left:0;margin-top:0;width:610.5pt;height:15pt;z-index:251659264;mso-width-percent:1000;mso-position-horizontal:center;mso-position-horizontal-relative:page;mso-position-vertical:center;mso-position-vertical-relative:bottom-margin-area;mso-width-percent:1000" coordorigin=",14970" coordsize="12255,300" o:gfxdata="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">
                   <v:shapetype id="_x0000_t202" coordsize="21600,21600" o:spt="202" path="m,l,21600r21600,l21600,xe">
                     <v:stroke joinstyle="miter"/>
                     <v:path gradientshapeok="t" o:connecttype="rect"/>
@@ -2526,7 +2745,7 @@
 </file>
 
 <file path=word/footnotes.xml><?xml version="1.0" encoding="utf-8"?>
-<w:footnotes xmlns:wpc="http://schemas.microsoft.com/office/word/2010/wordprocessingCanvas" xmlns:cx="http://schemas.microsoft.com/office/drawing/2014/chartex" xmlns:mc="http://schemas.openxmlformats.org/markup-compatibility/2006" xmlns:o="urn:schemas-microsoft-com:office:office" xmlns:r="http://schemas.openxmlformats.org/officeDocument/2006/relationships" xmlns:m="http://schemas.openxmlformats.org/officeDocument/2006/math" xmlns:v="urn:schemas-microsoft-com:vml" xmlns:wp14="http://schemas.microsoft.com/office/word/2010/wordprocessingDrawing" xmlns:wp="http://schemas.openxmlformats.org/drawingml/2006/wordprocessingDrawing" xmlns:w10="urn:schemas-microsoft-com:office:word" xmlns:w="http://schemas.openxmlformats.org/wordprocessingml/2006/main" xmlns:w14="http://schemas.microsoft.com/office/word/2010/wordml" xmlns:w15="http://schemas.microsoft.com/office/word/2012/wordml" xmlns:w16se="http://schemas.microsoft.com/office/word/2015/wordml/symex" xmlns:wpg="http://schemas.microsoft.com/office/word/2010/wordprocessingGroup" xmlns:wpi="http://schemas.microsoft.com/office/word/2010/wordprocessingInk" xmlns:wne="http://schemas.microsoft.com/office/word/2006/wordml" xmlns:wps="http://schemas.microsoft.com/office/word/2010/wordprocessingShape" mc:Ignorable="w14 w15 w16se wp14">
+<w:footnotes xmlns:wpc="http://schemas.microsoft.com/office/word/2010/wordprocessingCanvas" xmlns:cx="http://schemas.microsoft.com/office/drawing/2014/chartex" xmlns:cx1="http://schemas.microsoft.com/office/drawing/2015/9/8/chartex" xmlns:cx2="http://schemas.microsoft.com/office/drawing/2015/10/21/chartex" xmlns:cx3="http://schemas.microsoft.com/office/drawing/2016/5/9/chartex" xmlns:cx4="http://schemas.microsoft.com/office/drawing/2016/5/10/chartex" xmlns:cx5="http://schemas.microsoft.com/office/drawing/2016/5/11/chartex" xmlns:cx6="http://schemas.microsoft.com/office/drawing/2016/5/12/chartex" xmlns:cx7="http://schemas.microsoft.com/office/drawing/2016/5/13/chartex" xmlns:cx8="http://schemas.microsoft.com/office/drawing/2016/5/14/chartex" xmlns:mc="http://schemas.openxmlformats.org/markup-compatibility/2006" xmlns:aink="http://schemas.microsoft.com/office/drawing/2016/ink" xmlns:am3d="http://schemas.microsoft.com/office/drawing/2017/model3d" xmlns:o="urn:schemas-microsoft-com:office:office" xmlns:oel="http://schemas.microsoft.com/office/2019/extlst" xmlns:r="http://schemas.openxmlformats.org/officeDocument/2006/relationships" xmlns:m="http://schemas.openxmlformats.org/officeDocument/2006/math" xmlns:v="urn:schemas-microsoft-com:vml" xmlns:wp14="http://schemas.microsoft.com/office/word/2010/wordprocessingDrawing" xmlns:wp="http://schemas.openxmlformats.org/drawingml/2006/wordprocessingDrawing" xmlns:w10="urn:schemas-microsoft-com:office:word" xmlns:w="http://schemas.openxmlformats.org/wordprocessingml/2006/main" xmlns:w14="http://schemas.microsoft.com/office/word/2010/wordml" xmlns:w15="http://schemas.microsoft.com/office/word/2012/wordml" xmlns:w16cex="http://schemas.microsoft.com/office/word/2018/wordml/cex" xmlns:w16cid="http://schemas.microsoft.com/office/word/2016/wordml/cid" xmlns:w16="http://schemas.microsoft.com/office/word/2018/wordml" xmlns:w16du="http://schemas.microsoft.com/office/word/2023/wordml/word16du" xmlns:w16sdtdh="http://schemas.microsoft.com/office/word/2020/wordml/sdtdatahash" xmlns:w16sdtfl="http://schemas.microsoft.com/office/word/2024/wordml/sdtformatlock" xmlns:w16se="http://schemas.microsoft.com/office/word/2015/wordml/symex" xmlns:wpg="http://schemas.microsoft.com/office/word/2010/wordprocessingGroup" xmlns:wpi="http://schemas.microsoft.com/office/word/2010/wordprocessingInk" xmlns:wne="http://schemas.microsoft.com/office/word/2006/wordml" xmlns:wps="http://schemas.microsoft.com/office/word/2010/wordprocessingShape" mc:Ignorable="w14 w15 w16se w16cid w16 w16cex w16sdtdh w16sdtfl w16du wp14">
   <w:footnote w:type="separator" w:id="-1">
     <w:p>
       <w:pPr>
@@ -2551,7 +2770,7 @@
 </file>
 
 <file path=word/header1.xml><?xml version="1.0" encoding="utf-8"?>
-<w:hdr xmlns:wpc="http://schemas.microsoft.com/office/word/2010/wordprocessingCanvas" xmlns:cx="http://schemas.microsoft.com/office/drawing/2014/chartex" xmlns:mc="http://schemas.openxmlformats.org/markup-compatibility/2006" xmlns:o="urn:schemas-microsoft-com:office:office" xmlns:r="http://schemas.openxmlformats.org/officeDocument/2006/relationships" xmlns:m="http://schemas.openxmlformats.org/officeDocument/2006/math" xmlns:v="urn:schemas-microsoft-com:vml" xmlns:wp14="http://schemas.microsoft.com/office/word/2010/wordprocessingDrawing" xmlns:wp="http://schemas.openxmlformats.org/drawingml/2006/wordprocessingDrawing" xmlns:w10="urn:schemas-microsoft-com:office:word" xmlns:w="http://schemas.openxmlformats.org/wordprocessingml/2006/main" xmlns:w14="http://schemas.microsoft.com/office/word/2010/wordml" xmlns:w15="http://schemas.microsoft.com/office/word/2012/wordml" xmlns:w16se="http://schemas.microsoft.com/office/word/2015/wordml/symex" xmlns:wpg="http://schemas.microsoft.com/office/word/2010/wordprocessingGroup" xmlns:wpi="http://schemas.microsoft.com/office/word/2010/wordprocessingInk" xmlns:wne="http://schemas.microsoft.com/office/word/2006/wordml" xmlns:wps="http://schemas.microsoft.com/office/word/2010/wordprocessingShape" mc:Ignorable="w14 w15 w16se wp14">
+<w:hdr xmlns:wpc="http://schemas.microsoft.com/office/word/2010/wordprocessingCanvas" xmlns:cx="http://schemas.microsoft.com/office/drawing/2014/chartex" xmlns:cx1="http://schemas.microsoft.com/office/drawing/2015/9/8/chartex" xmlns:cx2="http://schemas.microsoft.com/office/drawing/2015/10/21/chartex" xmlns:cx3="http://schemas.microsoft.com/office/drawing/2016/5/9/chartex" xmlns:cx4="http://schemas.microsoft.com/office/drawing/2016/5/10/chartex" xmlns:cx5="http://schemas.microsoft.com/office/drawing/2016/5/11/chartex" xmlns:cx6="http://schemas.microsoft.com/office/drawing/2016/5/12/chartex" xmlns:cx7="http://schemas.microsoft.com/office/drawing/2016/5/13/chartex" xmlns:cx8="http://schemas.microsoft.com/office/drawing/2016/5/14/chartex" xmlns:mc="http://schemas.openxmlformats.org/markup-compatibility/2006" xmlns:aink="http://schemas.microsoft.com/office/drawing/2016/ink" xmlns:am3d="http://schemas.microsoft.com/office/drawing/2017/model3d" xmlns:o="urn:schemas-microsoft-com:office:office" xmlns:oel="http://schemas.microsoft.com/office/2019/extlst" xmlns:r="http://schemas.openxmlformats.org/officeDocument/2006/relationships" xmlns:m="http://schemas.openxmlformats.org/officeDocument/2006/math" xmlns:v="urn:schemas-microsoft-com:vml" xmlns:wp14="http://schemas.microsoft.com/office/word/2010/wordprocessingDrawing" xmlns:wp="http://schemas.openxmlformats.org/drawingml/2006/wordprocessingDrawing" xmlns:w10="urn:schemas-microsoft-com:office:word" xmlns:w="http://schemas.openxmlformats.org/wordprocessingml/2006/main" xmlns:w14="http://schemas.microsoft.com/office/word/2010/wordml" xmlns:w15="http://schemas.microsoft.com/office/word/2012/wordml" xmlns:w16cex="http://schemas.microsoft.com/office/word/2018/wordml/cex" xmlns:w16cid="http://schemas.microsoft.com/office/word/2016/wordml/cid" xmlns:w16="http://schemas.microsoft.com/office/word/2018/wordml" xmlns:w16du="http://schemas.microsoft.com/office/word/2023/wordml/word16du" xmlns:w16sdtdh="http://schemas.microsoft.com/office/word/2020/wordml/sdtdatahash" xmlns:w16sdtfl="http://schemas.microsoft.com/office/word/2024/wordml/sdtformatlock" xmlns:w16se="http://schemas.microsoft.com/office/word/2015/wordml/symex" xmlns:wpg="http://schemas.microsoft.com/office/word/2010/wordprocessingGroup" xmlns:wpi="http://schemas.microsoft.com/office/word/2010/wordprocessingInk" xmlns:wne="http://schemas.microsoft.com/office/word/2006/wordml" xmlns:wps="http://schemas.microsoft.com/office/word/2010/wordprocessingShape" mc:Ignorable="w14 w15 w16se w16cid w16 w16cex w16sdtdh w16sdtfl w16du wp14">
   <w:tbl>
     <w:tblPr>
       <w:tblStyle w:val="Tablaconcuadrcula"/>
@@ -2721,7 +2940,7 @@
 </file>
 
 <file path=word/header2.xml><?xml version="1.0" encoding="utf-8"?>
-<w:hdr xmlns:wpc="http://schemas.microsoft.com/office/word/2010/wordprocessingCanvas" xmlns:cx="http://schemas.microsoft.com/office/drawing/2014/chartex" xmlns:mc="http://schemas.openxmlformats.org/markup-compatibility/2006" xmlns:o="urn:schemas-microsoft-com:office:office" xmlns:r="http://schemas.openxmlformats.org/officeDocument/2006/relationships" xmlns:m="http://schemas.openxmlformats.org/officeDocument/2006/math" xmlns:v="urn:schemas-microsoft-com:vml" xmlns:wp14="http://schemas.microsoft.com/office/word/2010/wordprocessingDrawing" xmlns:wp="http://schemas.openxmlformats.org/drawingml/2006/wordprocessingDrawing" xmlns:w10="urn:schemas-microsoft-com:office:word" xmlns:w="http://schemas.openxmlformats.org/wordprocessingml/2006/main" xmlns:w14="http://schemas.microsoft.com/office/word/2010/wordml" xmlns:w15="http://schemas.microsoft.com/office/word/2012/wordml" xmlns:w16se="http://schemas.microsoft.com/office/word/2015/wordml/symex" xmlns:wpg="http://schemas.microsoft.com/office/word/2010/wordprocessingGroup" xmlns:wpi="http://schemas.microsoft.com/office/word/2010/wordprocessingInk" xmlns:wne="http://schemas.microsoft.com/office/word/2006/wordml" xmlns:wps="http://schemas.microsoft.com/office/word/2010/wordprocessingShape" mc:Ignorable="w14 w15 w16se wp14">
+<w:hdr xmlns:wpc="http://schemas.microsoft.com/office/word/2010/wordprocessingCanvas" xmlns:cx="http://schemas.microsoft.com/office/drawing/2014/chartex" xmlns:cx1="http://schemas.microsoft.com/office/drawing/2015/9/8/chartex" xmlns:cx2="http://schemas.microsoft.com/office/drawing/2015/10/21/chartex" xmlns:cx3="http://schemas.microsoft.com/office/drawing/2016/5/9/chartex" xmlns:cx4="http://schemas.microsoft.com/office/drawing/2016/5/10/chartex" xmlns:cx5="http://schemas.microsoft.com/office/drawing/2016/5/11/chartex" xmlns:cx6="http://schemas.microsoft.com/office/drawing/2016/5/12/chartex" xmlns:cx7="http://schemas.microsoft.com/office/drawing/2016/5/13/chartex" xmlns:cx8="http://schemas.microsoft.com/office/drawing/2016/5/14/chartex" xmlns:mc="http://schemas.openxmlformats.org/markup-compatibility/2006" xmlns:aink="http://schemas.microsoft.com/office/drawing/2016/ink" xmlns:am3d="http://schemas.microsoft.com/office/drawing/2017/model3d" xmlns:o="urn:schemas-microsoft-com:office:office" xmlns:oel="http://schemas.microsoft.com/office/2019/extlst" xmlns:r="http://schemas.openxmlformats.org/officeDocument/2006/relationships" xmlns:m="http://schemas.openxmlformats.org/officeDocument/2006/math" xmlns:v="urn:schemas-microsoft-com:vml" xmlns:wp14="http://schemas.microsoft.com/office/word/2010/wordprocessingDrawing" xmlns:wp="http://schemas.openxmlformats.org/drawingml/2006/wordprocessingDrawing" xmlns:w10="urn:schemas-microsoft-com:office:word" xmlns:w="http://schemas.openxmlformats.org/wordprocessingml/2006/main" xmlns:w14="http://schemas.microsoft.com/office/word/2010/wordml" xmlns:w15="http://schemas.microsoft.com/office/word/2012/wordml" xmlns:w16cex="http://schemas.microsoft.com/office/word/2018/wordml/cex" xmlns:w16cid="http://schemas.microsoft.com/office/word/2016/wordml/cid" xmlns:w16="http://schemas.microsoft.com/office/word/2018/wordml" xmlns:w16du="http://schemas.microsoft.com/office/word/2023/wordml/word16du" xmlns:w16sdtdh="http://schemas.microsoft.com/office/word/2020/wordml/sdtdatahash" xmlns:w16sdtfl="http://schemas.microsoft.com/office/word/2024/wordml/sdtformatlock" xmlns:w16se="http://schemas.microsoft.com/office/word/2015/wordml/symex" xmlns:wpg="http://schemas.microsoft.com/office/word/2010/wordprocessingGroup" xmlns:wpi="http://schemas.microsoft.com/office/word/2010/wordprocessingInk" xmlns:wne="http://schemas.microsoft.com/office/word/2006/wordml" xmlns:wps="http://schemas.microsoft.com/office/word/2010/wordprocessingShape" mc:Ignorable="w14 w15 w16se w16cid w16 w16cex w16sdtdh w16sdtfl w16du wp14">
   <w:tbl>
     <w:tblPr>
       <w:tblStyle w:val="Tablaconcuadrcula"/>
@@ -2994,7 +3213,7 @@
 </file>
 
 <file path=word/numbering.xml><?xml version="1.0" encoding="utf-8"?>
-<w:numbering xmlns:wpc="http://schemas.microsoft.com/office/word/2010/wordprocessingCanvas" xmlns:cx="http://schemas.microsoft.com/office/drawing/2014/chartex" xmlns:mc="http://schemas.openxmlformats.org/markup-compatibility/2006" xmlns:o="urn:schemas-microsoft-com:office:office" xmlns:r="http://schemas.openxmlformats.org/officeDocument/2006/relationships" xmlns:m="http://schemas.openxmlformats.org/officeDocument/2006/math" xmlns:v="urn:schemas-microsoft-com:vml" xmlns:wp14="http://schemas.microsoft.com/office/word/2010/wordprocessingDrawing" xmlns:wp="http://schemas.openxmlformats.org/drawingml/2006/wordprocessingDrawing" xmlns:w10="urn:schemas-microsoft-com:office:word" xmlns:w="http://schemas.openxmlformats.org/wordprocessingml/2006/main" xmlns:w14="http://schemas.microsoft.com/office/word/2010/wordml" xmlns:w15="http://schemas.microsoft.com/office/word/2012/wordml" xmlns:w16se="http://schemas.microsoft.com/office/word/2015/wordml/symex" xmlns:wpg="http://schemas.microsoft.com/office/word/2010/wordprocessingGroup" xmlns:wpi="http://schemas.microsoft.com/office/word/2010/wordprocessingInk" xmlns:wne="http://schemas.microsoft.com/office/word/2006/wordml" xmlns:wps="http://schemas.microsoft.com/office/word/2010/wordprocessingShape" mc:Ignorable="w14 w15 w16se wp14">
+<w:numbering xmlns:wpc="http://schemas.microsoft.com/office/word/2010/wordprocessingCanvas" xmlns:cx="http://schemas.microsoft.com/office/drawing/2014/chartex" xmlns:cx1="http://schemas.microsoft.com/office/drawing/2015/9/8/chartex" xmlns:cx2="http://schemas.microsoft.com/office/drawing/2015/10/21/chartex" xmlns:cx3="http://schemas.microsoft.com/office/drawing/2016/5/9/chartex" xmlns:cx4="http://schemas.microsoft.com/office/drawing/2016/5/10/chartex" xmlns:cx5="http://schemas.microsoft.com/office/drawing/2016/5/11/chartex" xmlns:cx6="http://schemas.microsoft.com/office/drawing/2016/5/12/chartex" xmlns:cx7="http://schemas.microsoft.com/office/drawing/2016/5/13/chartex" xmlns:cx8="http://schemas.microsoft.com/office/drawing/2016/5/14/chartex" xmlns:mc="http://schemas.openxmlformats.org/markup-compatibility/2006" xmlns:aink="http://schemas.microsoft.com/office/drawing/2016/ink" xmlns:am3d="http://schemas.microsoft.com/office/drawing/2017/model3d" xmlns:o="urn:schemas-microsoft-com:office:office" xmlns:oel="http://schemas.microsoft.com/office/2019/extlst" xmlns:r="http://schemas.openxmlformats.org/officeDocument/2006/relationships" xmlns:m="http://schemas.openxmlformats.org/officeDocument/2006/math" xmlns:v="urn:schemas-microsoft-com:vml" xmlns:wp14="http://schemas.microsoft.com/office/word/2010/wordprocessingDrawing" xmlns:wp="http://schemas.openxmlformats.org/drawingml/2006/wordprocessingDrawing" xmlns:w10="urn:schemas-microsoft-com:office:word" xmlns:w="http://schemas.openxmlformats.org/wordprocessingml/2006/main" xmlns:w14="http://schemas.microsoft.com/office/word/2010/wordml" xmlns:w15="http://schemas.microsoft.com/office/word/2012/wordml" xmlns:w16cex="http://schemas.microsoft.com/office/word/2018/wordml/cex" xmlns:w16cid="http://schemas.microsoft.com/office/word/2016/wordml/cid" xmlns:w16="http://schemas.microsoft.com/office/word/2018/wordml" xmlns:w16du="http://schemas.microsoft.com/office/word/2023/wordml/word16du" xmlns:w16sdtdh="http://schemas.microsoft.com/office/word/2020/wordml/sdtdatahash" xmlns:w16sdtfl="http://schemas.microsoft.com/office/word/2024/wordml/sdtformatlock" xmlns:w16se="http://schemas.microsoft.com/office/word/2015/wordml/symex" xmlns:wpg="http://schemas.microsoft.com/office/word/2010/wordprocessingGroup" xmlns:wpi="http://schemas.microsoft.com/office/word/2010/wordprocessingInk" xmlns:wne="http://schemas.microsoft.com/office/word/2006/wordml" xmlns:wps="http://schemas.microsoft.com/office/word/2010/wordprocessingShape" mc:Ignorable="w14 w15 w16se w16cid w16 w16cex w16sdtdh w16sdtfl w16du wp14">
   <w:abstractNum w:abstractNumId="0" w15:restartNumberingAfterBreak="0">
     <w:nsid w:val="049156A1"/>
     <w:multiLevelType w:val="hybridMultilevel"/>
@@ -4420,6 +4639,155 @@
     </w:lvl>
   </w:abstractNum>
   <w:abstractNum w:abstractNumId="13" w15:restartNumberingAfterBreak="0">
+    <w:nsid w:val="2B2610EB"/>
+    <w:multiLevelType w:val="multilevel"/>
+    <w:tmpl w:val="7A46557E"/>
+    <w:lvl w:ilvl="0">
+      <w:start w:val="1"/>
+      <w:numFmt w:val="bullet"/>
+      <w:lvlText w:val=""/>
+      <w:lvlJc w:val="left"/>
+      <w:pPr>
+        <w:tabs>
+          <w:tab w:val="num" w:pos="720"/>
+        </w:tabs>
+        <w:ind w:left="720" w:hanging="360"/>
+      </w:pPr>
+      <w:rPr>
+        <w:rFonts w:ascii="Symbol" w:hAnsi="Symbol" w:hint="default"/>
+        <w:sz w:val="20"/>
+      </w:rPr>
+    </w:lvl>
+    <w:lvl w:ilvl="1" w:tentative="1">
+      <w:start w:val="1"/>
+      <w:numFmt w:val="bullet"/>
+      <w:lvlText w:val="o"/>
+      <w:lvlJc w:val="left"/>
+      <w:pPr>
+        <w:tabs>
+          <w:tab w:val="num" w:pos="1440"/>
+        </w:tabs>
+        <w:ind w:left="1440" w:hanging="360"/>
+      </w:pPr>
+      <w:rPr>
+        <w:rFonts w:ascii="Courier New" w:hAnsi="Courier New" w:hint="default"/>
+        <w:sz w:val="20"/>
+      </w:rPr>
+    </w:lvl>
+    <w:lvl w:ilvl="2" w:tentative="1">
+      <w:start w:val="1"/>
+      <w:numFmt w:val="bullet"/>
+      <w:lvlText w:val=""/>
+      <w:lvlJc w:val="left"/>
+      <w:pPr>
+        <w:tabs>
+          <w:tab w:val="num" w:pos="2160"/>
+        </w:tabs>
+        <w:ind w:left="2160" w:hanging="360"/>
+      </w:pPr>
+      <w:rPr>
+        <w:rFonts w:ascii="Wingdings" w:hAnsi="Wingdings" w:hint="default"/>
+        <w:sz w:val="20"/>
+      </w:rPr>
+    </w:lvl>
+    <w:lvl w:ilvl="3" w:tentative="1">
+      <w:start w:val="1"/>
+      <w:numFmt w:val="bullet"/>
+      <w:lvlText w:val=""/>
+      <w:lvlJc w:val="left"/>
+      <w:pPr>
+        <w:tabs>
+          <w:tab w:val="num" w:pos="2880"/>
+        </w:tabs>
+        <w:ind w:left="2880" w:hanging="360"/>
+      </w:pPr>
+      <w:rPr>
+        <w:rFonts w:ascii="Wingdings" w:hAnsi="Wingdings" w:hint="default"/>
+        <w:sz w:val="20"/>
+      </w:rPr>
+    </w:lvl>
+    <w:lvl w:ilvl="4" w:tentative="1">
+      <w:start w:val="1"/>
+      <w:numFmt w:val="bullet"/>
+      <w:lvlText w:val=""/>
+      <w:lvlJc w:val="left"/>
+      <w:pPr>
+        <w:tabs>
+          <w:tab w:val="num" w:pos="3600"/>
+        </w:tabs>
+        <w:ind w:left="3600" w:hanging="360"/>
+      </w:pPr>
+      <w:rPr>
+        <w:rFonts w:ascii="Wingdings" w:hAnsi="Wingdings" w:hint="default"/>
+        <w:sz w:val="20"/>
+      </w:rPr>
+    </w:lvl>
+    <w:lvl w:ilvl="5" w:tentative="1">
+      <w:start w:val="1"/>
+      <w:numFmt w:val="bullet"/>
+      <w:lvlText w:val=""/>
+      <w:lvlJc w:val="left"/>
+      <w:pPr>
+        <w:tabs>
+          <w:tab w:val="num" w:pos="4320"/>
+        </w:tabs>
+        <w:ind w:left="4320" w:hanging="360"/>
+      </w:pPr>
+      <w:rPr>
+        <w:rFonts w:ascii="Wingdings" w:hAnsi="Wingdings" w:hint="default"/>
+        <w:sz w:val="20"/>
+      </w:rPr>
+    </w:lvl>
+    <w:lvl w:ilvl="6" w:tentative="1">
+      <w:start w:val="1"/>
+      <w:numFmt w:val="bullet"/>
+      <w:lvlText w:val=""/>
+      <w:lvlJc w:val="left"/>
+      <w:pPr>
+        <w:tabs>
+          <w:tab w:val="num" w:pos="5040"/>
+        </w:tabs>
+        <w:ind w:left="5040" w:hanging="360"/>
+      </w:pPr>
+      <w:rPr>
+        <w:rFonts w:ascii="Wingdings" w:hAnsi="Wingdings" w:hint="default"/>
+        <w:sz w:val="20"/>
+      </w:rPr>
+    </w:lvl>
+    <w:lvl w:ilvl="7" w:tentative="1">
+      <w:start w:val="1"/>
+      <w:numFmt w:val="bullet"/>
+      <w:lvlText w:val=""/>
+      <w:lvlJc w:val="left"/>
+      <w:pPr>
+        <w:tabs>
+          <w:tab w:val="num" w:pos="5760"/>
+        </w:tabs>
+        <w:ind w:left="5760" w:hanging="360"/>
+      </w:pPr>
+      <w:rPr>
+        <w:rFonts w:ascii="Wingdings" w:hAnsi="Wingdings" w:hint="default"/>
+        <w:sz w:val="20"/>
+      </w:rPr>
+    </w:lvl>
+    <w:lvl w:ilvl="8" w:tentative="1">
+      <w:start w:val="1"/>
+      <w:numFmt w:val="bullet"/>
+      <w:lvlText w:val=""/>
+      <w:lvlJc w:val="left"/>
+      <w:pPr>
+        <w:tabs>
+          <w:tab w:val="num" w:pos="6480"/>
+        </w:tabs>
+        <w:ind w:left="6480" w:hanging="360"/>
+      </w:pPr>
+      <w:rPr>
+        <w:rFonts w:ascii="Wingdings" w:hAnsi="Wingdings" w:hint="default"/>
+        <w:sz w:val="20"/>
+      </w:rPr>
+    </w:lvl>
+  </w:abstractNum>
+  <w:abstractNum w:abstractNumId="14" w15:restartNumberingAfterBreak="0">
     <w:nsid w:val="2BB44D38"/>
     <w:multiLevelType w:val="hybridMultilevel"/>
     <w:tmpl w:val="20C6B6FC"/>
@@ -4532,7 +4900,7 @@
       </w:rPr>
     </w:lvl>
   </w:abstractNum>
-  <w:abstractNum w:abstractNumId="14" w15:restartNumberingAfterBreak="0">
+  <w:abstractNum w:abstractNumId="15" w15:restartNumberingAfterBreak="0">
     <w:nsid w:val="2D345837"/>
     <w:multiLevelType w:val="hybridMultilevel"/>
     <w:tmpl w:val="0DE203DE"/>
@@ -4645,7 +5013,7 @@
       </w:rPr>
     </w:lvl>
   </w:abstractNum>
-  <w:abstractNum w:abstractNumId="15" w15:restartNumberingAfterBreak="0">
+  <w:abstractNum w:abstractNumId="16" w15:restartNumberingAfterBreak="0">
     <w:nsid w:val="2FFD4C7F"/>
     <w:multiLevelType w:val="multilevel"/>
     <w:tmpl w:val="CAF0F936"/>
@@ -4766,7 +5134,7 @@
       </w:rPr>
     </w:lvl>
   </w:abstractNum>
-  <w:abstractNum w:abstractNumId="16" w15:restartNumberingAfterBreak="0">
+  <w:abstractNum w:abstractNumId="17" w15:restartNumberingAfterBreak="0">
     <w:nsid w:val="34CF2F87"/>
     <w:multiLevelType w:val="hybridMultilevel"/>
     <w:tmpl w:val="118C685A"/>
@@ -4879,7 +5247,7 @@
       </w:rPr>
     </w:lvl>
   </w:abstractNum>
-  <w:abstractNum w:abstractNumId="17" w15:restartNumberingAfterBreak="0">
+  <w:abstractNum w:abstractNumId="18" w15:restartNumberingAfterBreak="0">
     <w:nsid w:val="38357D52"/>
     <w:multiLevelType w:val="hybridMultilevel"/>
     <w:tmpl w:val="FEC43D04"/>
@@ -4965,7 +5333,7 @@
       </w:pPr>
     </w:lvl>
   </w:abstractNum>
-  <w:abstractNum w:abstractNumId="18" w15:restartNumberingAfterBreak="0">
+  <w:abstractNum w:abstractNumId="19" w15:restartNumberingAfterBreak="0">
     <w:nsid w:val="3B2D7969"/>
     <w:multiLevelType w:val="hybridMultilevel"/>
     <w:tmpl w:val="E232559C"/>
@@ -5078,7 +5446,7 @@
       </w:rPr>
     </w:lvl>
   </w:abstractNum>
-  <w:abstractNum w:abstractNumId="19" w15:restartNumberingAfterBreak="0">
+  <w:abstractNum w:abstractNumId="20" w15:restartNumberingAfterBreak="0">
     <w:nsid w:val="3BA86CEA"/>
     <w:multiLevelType w:val="hybridMultilevel"/>
     <w:tmpl w:val="9FE6ED10"/>
@@ -5191,7 +5559,7 @@
       </w:rPr>
     </w:lvl>
   </w:abstractNum>
-  <w:abstractNum w:abstractNumId="20" w15:restartNumberingAfterBreak="0">
+  <w:abstractNum w:abstractNumId="21" w15:restartNumberingAfterBreak="0">
     <w:nsid w:val="3F0F587D"/>
     <w:multiLevelType w:val="hybridMultilevel"/>
     <w:tmpl w:val="D99019EE"/>
@@ -5304,7 +5672,7 @@
       </w:rPr>
     </w:lvl>
   </w:abstractNum>
-  <w:abstractNum w:abstractNumId="21" w15:restartNumberingAfterBreak="0">
+  <w:abstractNum w:abstractNumId="22" w15:restartNumberingAfterBreak="0">
     <w:nsid w:val="44F11BDD"/>
     <w:multiLevelType w:val="hybridMultilevel"/>
     <w:tmpl w:val="3F5AF554"/>
@@ -5417,7 +5785,7 @@
       </w:rPr>
     </w:lvl>
   </w:abstractNum>
-  <w:abstractNum w:abstractNumId="22" w15:restartNumberingAfterBreak="0">
+  <w:abstractNum w:abstractNumId="23" w15:restartNumberingAfterBreak="0">
     <w:nsid w:val="4FE12D10"/>
     <w:multiLevelType w:val="hybridMultilevel"/>
     <w:tmpl w:val="1550181C"/>
@@ -5530,7 +5898,7 @@
       </w:rPr>
     </w:lvl>
   </w:abstractNum>
-  <w:abstractNum w:abstractNumId="23" w15:restartNumberingAfterBreak="0">
+  <w:abstractNum w:abstractNumId="24" w15:restartNumberingAfterBreak="0">
     <w:nsid w:val="50C131BC"/>
     <w:multiLevelType w:val="hybridMultilevel"/>
     <w:tmpl w:val="8FDC567E"/>
@@ -5643,7 +6011,7 @@
       </w:rPr>
     </w:lvl>
   </w:abstractNum>
-  <w:abstractNum w:abstractNumId="24" w15:restartNumberingAfterBreak="0">
+  <w:abstractNum w:abstractNumId="25" w15:restartNumberingAfterBreak="0">
     <w:nsid w:val="510E5C01"/>
     <w:multiLevelType w:val="multilevel"/>
     <w:tmpl w:val="BC9C1F48"/>
@@ -5756,7 +6124,7 @@
       </w:rPr>
     </w:lvl>
   </w:abstractNum>
-  <w:abstractNum w:abstractNumId="25" w15:restartNumberingAfterBreak="0">
+  <w:abstractNum w:abstractNumId="26" w15:restartNumberingAfterBreak="0">
     <w:nsid w:val="5C463542"/>
     <w:multiLevelType w:val="multilevel"/>
     <w:tmpl w:val="C3E4949E"/>
@@ -5905,7 +6273,7 @@
       </w:rPr>
     </w:lvl>
   </w:abstractNum>
-  <w:abstractNum w:abstractNumId="26" w15:restartNumberingAfterBreak="0">
+  <w:abstractNum w:abstractNumId="27" w15:restartNumberingAfterBreak="0">
     <w:nsid w:val="64E91BB3"/>
     <w:multiLevelType w:val="multilevel"/>
     <w:tmpl w:val="A672F762"/>
@@ -6054,7 +6422,7 @@
       </w:rPr>
     </w:lvl>
   </w:abstractNum>
-  <w:abstractNum w:abstractNumId="27" w15:restartNumberingAfterBreak="0">
+  <w:abstractNum w:abstractNumId="28" w15:restartNumberingAfterBreak="0">
     <w:nsid w:val="6ADA0051"/>
     <w:multiLevelType w:val="multilevel"/>
     <w:tmpl w:val="C806233A"/>
@@ -6203,7 +6571,7 @@
       </w:rPr>
     </w:lvl>
   </w:abstractNum>
-  <w:abstractNum w:abstractNumId="28" w15:restartNumberingAfterBreak="0">
+  <w:abstractNum w:abstractNumId="29" w15:restartNumberingAfterBreak="0">
     <w:nsid w:val="6BDB0362"/>
     <w:multiLevelType w:val="hybridMultilevel"/>
     <w:tmpl w:val="8106327E"/>
@@ -6292,7 +6660,7 @@
       </w:pPr>
     </w:lvl>
   </w:abstractNum>
-  <w:abstractNum w:abstractNumId="29" w15:restartNumberingAfterBreak="0">
+  <w:abstractNum w:abstractNumId="30" w15:restartNumberingAfterBreak="0">
     <w:nsid w:val="6F3C13F9"/>
     <w:multiLevelType w:val="hybridMultilevel"/>
     <w:tmpl w:val="B40CE148"/>
@@ -6405,7 +6773,7 @@
       </w:rPr>
     </w:lvl>
   </w:abstractNum>
-  <w:abstractNum w:abstractNumId="30" w15:restartNumberingAfterBreak="0">
+  <w:abstractNum w:abstractNumId="31" w15:restartNumberingAfterBreak="0">
     <w:nsid w:val="6F5F64B1"/>
     <w:multiLevelType w:val="hybridMultilevel"/>
     <w:tmpl w:val="999C60C0"/>
@@ -6494,7 +6862,7 @@
       </w:pPr>
     </w:lvl>
   </w:abstractNum>
-  <w:abstractNum w:abstractNumId="31" w15:restartNumberingAfterBreak="0">
+  <w:abstractNum w:abstractNumId="32" w15:restartNumberingAfterBreak="0">
     <w:nsid w:val="731E1176"/>
     <w:multiLevelType w:val="hybridMultilevel"/>
     <w:tmpl w:val="5846EECC"/>
@@ -6583,7 +6951,7 @@
       </w:pPr>
     </w:lvl>
   </w:abstractNum>
-  <w:abstractNum w:abstractNumId="32" w15:restartNumberingAfterBreak="0">
+  <w:abstractNum w:abstractNumId="33" w15:restartNumberingAfterBreak="0">
     <w:nsid w:val="74565F7A"/>
     <w:multiLevelType w:val="multilevel"/>
     <w:tmpl w:val="36B8B0EE"/>
@@ -6732,7 +7100,7 @@
       </w:rPr>
     </w:lvl>
   </w:abstractNum>
-  <w:abstractNum w:abstractNumId="33" w15:restartNumberingAfterBreak="0">
+  <w:abstractNum w:abstractNumId="34" w15:restartNumberingAfterBreak="0">
     <w:nsid w:val="74F525A0"/>
     <w:multiLevelType w:val="hybridMultilevel"/>
     <w:tmpl w:val="6E2889E8"/>
@@ -6845,7 +7213,7 @@
       </w:rPr>
     </w:lvl>
   </w:abstractNum>
-  <w:abstractNum w:abstractNumId="34" w15:restartNumberingAfterBreak="0">
+  <w:abstractNum w:abstractNumId="35" w15:restartNumberingAfterBreak="0">
     <w:nsid w:val="78261542"/>
     <w:multiLevelType w:val="hybridMultilevel"/>
     <w:tmpl w:val="93C21CAE"/>
@@ -6958,7 +7326,7 @@
       </w:rPr>
     </w:lvl>
   </w:abstractNum>
-  <w:abstractNum w:abstractNumId="35" w15:restartNumberingAfterBreak="0">
+  <w:abstractNum w:abstractNumId="36" w15:restartNumberingAfterBreak="0">
     <w:nsid w:val="7A044B22"/>
     <w:multiLevelType w:val="hybridMultilevel"/>
     <w:tmpl w:val="5D9A3082"/>
@@ -7071,7 +7439,7 @@
       </w:rPr>
     </w:lvl>
   </w:abstractNum>
-  <w:abstractNum w:abstractNumId="36" w15:restartNumberingAfterBreak="0">
+  <w:abstractNum w:abstractNumId="37" w15:restartNumberingAfterBreak="0">
     <w:nsid w:val="7AB36760"/>
     <w:multiLevelType w:val="hybridMultilevel"/>
     <w:tmpl w:val="2A60134C"/>
@@ -7157,7 +7525,7 @@
       </w:pPr>
     </w:lvl>
   </w:abstractNum>
-  <w:abstractNum w:abstractNumId="37" w15:restartNumberingAfterBreak="0">
+  <w:abstractNum w:abstractNumId="38" w15:restartNumberingAfterBreak="0">
     <w:nsid w:val="7B9B44FE"/>
     <w:multiLevelType w:val="multilevel"/>
     <w:tmpl w:val="06565EEA"/>
@@ -7306,7 +7674,7 @@
       </w:rPr>
     </w:lvl>
   </w:abstractNum>
-  <w:abstractNum w:abstractNumId="38" w15:restartNumberingAfterBreak="0">
+  <w:abstractNum w:abstractNumId="39" w15:restartNumberingAfterBreak="0">
     <w:nsid w:val="7DBB548A"/>
     <w:multiLevelType w:val="multilevel"/>
     <w:tmpl w:val="D5CA36FE"/>
@@ -7455,7 +7823,7 @@
       </w:rPr>
     </w:lvl>
   </w:abstractNum>
-  <w:abstractNum w:abstractNumId="39" w15:restartNumberingAfterBreak="0">
+  <w:abstractNum w:abstractNumId="40" w15:restartNumberingAfterBreak="0">
     <w:nsid w:val="7F291C01"/>
     <w:multiLevelType w:val="hybridMultilevel"/>
     <w:tmpl w:val="19B0EB20"/>
@@ -7568,132 +7936,135 @@
       </w:rPr>
     </w:lvl>
   </w:abstractNum>
-  <w:num w:numId="1">
+  <w:num w:numId="1" w16cid:durableId="1449736916">
     <w:abstractNumId w:val="3"/>
   </w:num>
-  <w:num w:numId="2">
+  <w:num w:numId="2" w16cid:durableId="983587803">
     <w:abstractNumId w:val="8"/>
   </w:num>
-  <w:num w:numId="3">
+  <w:num w:numId="3" w16cid:durableId="1023703973">
     <w:abstractNumId w:val="12"/>
   </w:num>
-  <w:num w:numId="4">
+  <w:num w:numId="4" w16cid:durableId="1959943597">
+    <w:abstractNumId w:val="29"/>
+  </w:num>
+  <w:num w:numId="5" w16cid:durableId="708797124">
+    <w:abstractNumId w:val="31"/>
+  </w:num>
+  <w:num w:numId="6" w16cid:durableId="4210335">
+    <w:abstractNumId w:val="4"/>
+  </w:num>
+  <w:num w:numId="7" w16cid:durableId="419182086">
+    <w:abstractNumId w:val="11"/>
+  </w:num>
+  <w:num w:numId="8" w16cid:durableId="274364708">
+    <w:abstractNumId w:val="20"/>
+  </w:num>
+  <w:num w:numId="9" w16cid:durableId="1898126607">
+    <w:abstractNumId w:val="16"/>
+  </w:num>
+  <w:num w:numId="10" w16cid:durableId="297490782">
+    <w:abstractNumId w:val="9"/>
+  </w:num>
+  <w:num w:numId="11" w16cid:durableId="77139791">
+    <w:abstractNumId w:val="25"/>
+  </w:num>
+  <w:num w:numId="12" w16cid:durableId="1345859751">
+    <w:abstractNumId w:val="36"/>
+  </w:num>
+  <w:num w:numId="13" w16cid:durableId="440615485">
+    <w:abstractNumId w:val="30"/>
+  </w:num>
+  <w:num w:numId="14" w16cid:durableId="1123158786">
+    <w:abstractNumId w:val="1"/>
+  </w:num>
+  <w:num w:numId="15" w16cid:durableId="321665915">
+    <w:abstractNumId w:val="37"/>
+  </w:num>
+  <w:num w:numId="16" w16cid:durableId="1182553674">
+    <w:abstractNumId w:val="22"/>
+  </w:num>
+  <w:num w:numId="17" w16cid:durableId="94982527">
+    <w:abstractNumId w:val="18"/>
+  </w:num>
+  <w:num w:numId="18" w16cid:durableId="503280146">
+    <w:abstractNumId w:val="32"/>
+  </w:num>
+  <w:num w:numId="19" w16cid:durableId="1346323813">
+    <w:abstractNumId w:val="10"/>
+  </w:num>
+  <w:num w:numId="20" w16cid:durableId="730469810">
+    <w:abstractNumId w:val="40"/>
+  </w:num>
+  <w:num w:numId="21" w16cid:durableId="2136555485">
+    <w:abstractNumId w:val="35"/>
+  </w:num>
+  <w:num w:numId="22" w16cid:durableId="1004667053">
+    <w:abstractNumId w:val="14"/>
+  </w:num>
+  <w:num w:numId="23" w16cid:durableId="453643060">
+    <w:abstractNumId w:val="15"/>
+  </w:num>
+  <w:num w:numId="24" w16cid:durableId="201287575">
+    <w:abstractNumId w:val="5"/>
+  </w:num>
+  <w:num w:numId="25" w16cid:durableId="1072775633">
+    <w:abstractNumId w:val="17"/>
+  </w:num>
+  <w:num w:numId="26" w16cid:durableId="1218084660">
+    <w:abstractNumId w:val="21"/>
+  </w:num>
+  <w:num w:numId="27" w16cid:durableId="435059785">
+    <w:abstractNumId w:val="24"/>
+  </w:num>
+  <w:num w:numId="28" w16cid:durableId="108666136">
+    <w:abstractNumId w:val="0"/>
+  </w:num>
+  <w:num w:numId="29" w16cid:durableId="1161695384">
+    <w:abstractNumId w:val="19"/>
+  </w:num>
+  <w:num w:numId="30" w16cid:durableId="2025664317">
+    <w:abstractNumId w:val="23"/>
+  </w:num>
+  <w:num w:numId="31" w16cid:durableId="861476584">
+    <w:abstractNumId w:val="2"/>
+  </w:num>
+  <w:num w:numId="32" w16cid:durableId="1400446757">
+    <w:abstractNumId w:val="7"/>
+  </w:num>
+  <w:num w:numId="33" w16cid:durableId="942886374">
+    <w:abstractNumId w:val="33"/>
+  </w:num>
+  <w:num w:numId="34" w16cid:durableId="1060320833">
+    <w:abstractNumId w:val="39"/>
+  </w:num>
+  <w:num w:numId="35" w16cid:durableId="1232499551">
+    <w:abstractNumId w:val="6"/>
+  </w:num>
+  <w:num w:numId="36" w16cid:durableId="1855992637">
+    <w:abstractNumId w:val="26"/>
+  </w:num>
+  <w:num w:numId="37" w16cid:durableId="1647317559">
+    <w:abstractNumId w:val="38"/>
+  </w:num>
+  <w:num w:numId="38" w16cid:durableId="1769151482">
     <w:abstractNumId w:val="28"/>
   </w:num>
-  <w:num w:numId="5">
-    <w:abstractNumId w:val="30"/>
+  <w:num w:numId="39" w16cid:durableId="1880971577">
+    <w:abstractNumId w:val="27"/>
   </w:num>
-  <w:num w:numId="6">
-    <w:abstractNumId w:val="4"/>
-  </w:num>
-  <w:num w:numId="7">
-    <w:abstractNumId w:val="11"/>
-  </w:num>
-  <w:num w:numId="8">
-    <w:abstractNumId w:val="19"/>
-  </w:num>
-  <w:num w:numId="9">
-    <w:abstractNumId w:val="15"/>
-  </w:num>
-  <w:num w:numId="10">
-    <w:abstractNumId w:val="9"/>
-  </w:num>
-  <w:num w:numId="11">
-    <w:abstractNumId w:val="24"/>
-  </w:num>
-  <w:num w:numId="12">
-    <w:abstractNumId w:val="35"/>
-  </w:num>
-  <w:num w:numId="13">
-    <w:abstractNumId w:val="29"/>
-  </w:num>
-  <w:num w:numId="14">
-    <w:abstractNumId w:val="1"/>
-  </w:num>
-  <w:num w:numId="15">
-    <w:abstractNumId w:val="36"/>
-  </w:num>
-  <w:num w:numId="16">
-    <w:abstractNumId w:val="21"/>
-  </w:num>
-  <w:num w:numId="17">
-    <w:abstractNumId w:val="17"/>
-  </w:num>
-  <w:num w:numId="18">
-    <w:abstractNumId w:val="31"/>
-  </w:num>
-  <w:num w:numId="19">
-    <w:abstractNumId w:val="10"/>
-  </w:num>
-  <w:num w:numId="20">
-    <w:abstractNumId w:val="39"/>
-  </w:num>
-  <w:num w:numId="21">
+  <w:num w:numId="40" w16cid:durableId="1913586529">
     <w:abstractNumId w:val="34"/>
   </w:num>
-  <w:num w:numId="22">
+  <w:num w:numId="41" w16cid:durableId="411390254">
     <w:abstractNumId w:val="13"/>
-  </w:num>
-  <w:num w:numId="23">
-    <w:abstractNumId w:val="14"/>
-  </w:num>
-  <w:num w:numId="24">
-    <w:abstractNumId w:val="5"/>
-  </w:num>
-  <w:num w:numId="25">
-    <w:abstractNumId w:val="16"/>
-  </w:num>
-  <w:num w:numId="26">
-    <w:abstractNumId w:val="20"/>
-  </w:num>
-  <w:num w:numId="27">
-    <w:abstractNumId w:val="23"/>
-  </w:num>
-  <w:num w:numId="28">
-    <w:abstractNumId w:val="0"/>
-  </w:num>
-  <w:num w:numId="29">
-    <w:abstractNumId w:val="18"/>
-  </w:num>
-  <w:num w:numId="30">
-    <w:abstractNumId w:val="22"/>
-  </w:num>
-  <w:num w:numId="31">
-    <w:abstractNumId w:val="2"/>
-  </w:num>
-  <w:num w:numId="32">
-    <w:abstractNumId w:val="7"/>
-  </w:num>
-  <w:num w:numId="33">
-    <w:abstractNumId w:val="32"/>
-  </w:num>
-  <w:num w:numId="34">
-    <w:abstractNumId w:val="38"/>
-  </w:num>
-  <w:num w:numId="35">
-    <w:abstractNumId w:val="6"/>
-  </w:num>
-  <w:num w:numId="36">
-    <w:abstractNumId w:val="25"/>
-  </w:num>
-  <w:num w:numId="37">
-    <w:abstractNumId w:val="37"/>
-  </w:num>
-  <w:num w:numId="38">
-    <w:abstractNumId w:val="27"/>
-  </w:num>
-  <w:num w:numId="39">
-    <w:abstractNumId w:val="26"/>
-  </w:num>
-  <w:num w:numId="40">
-    <w:abstractNumId w:val="33"/>
   </w:num>
   <w:numIdMacAtCleanup w:val="18"/>
 </w:numbering>
 </file>
 
 <file path=word/styles.xml><?xml version="1.0" encoding="utf-8"?>
-<w:styles xmlns:mc="http://schemas.openxmlformats.org/markup-compatibility/2006" xmlns:r="http://schemas.openxmlformats.org/officeDocument/2006/relationships" xmlns:w="http://schemas.openxmlformats.org/wordprocessingml/2006/main" xmlns:w14="http://schemas.microsoft.com/office/word/2010/wordml" xmlns:w15="http://schemas.microsoft.com/office/word/2012/wordml" xmlns:w16se="http://schemas.microsoft.com/office/word/2015/wordml/symex" mc:Ignorable="w14 w15 w16se">
+<w:styles xmlns:mc="http://schemas.openxmlformats.org/markup-compatibility/2006" xmlns:r="http://schemas.openxmlformats.org/officeDocument/2006/relationships" xmlns:w="http://schemas.openxmlformats.org/wordprocessingml/2006/main" xmlns:w14="http://schemas.microsoft.com/office/word/2010/wordml" xmlns:w15="http://schemas.microsoft.com/office/word/2012/wordml" xmlns:w16cex="http://schemas.microsoft.com/office/word/2018/wordml/cex" xmlns:w16cid="http://schemas.microsoft.com/office/word/2016/wordml/cid" xmlns:w16="http://schemas.microsoft.com/office/word/2018/wordml" xmlns:w16du="http://schemas.microsoft.com/office/word/2023/wordml/word16du" xmlns:w16sdtdh="http://schemas.microsoft.com/office/word/2020/wordml/sdtdatahash" xmlns:w16sdtfl="http://schemas.microsoft.com/office/word/2024/wordml/sdtformatlock" xmlns:w16se="http://schemas.microsoft.com/office/word/2015/wordml/symex" mc:Ignorable="w14 w15 w16se w16cid w16 w16cex w16sdtdh w16sdtfl w16du">
   <w:docDefaults>
     <w:rPrDefault>
       <w:rPr>
@@ -7709,7 +8080,7 @@
       </w:pPr>
     </w:pPrDefault>
   </w:docDefaults>
-  <w:latentStyles w:defLockedState="0" w:defUIPriority="99" w:defSemiHidden="0" w:defUnhideWhenUsed="0" w:defQFormat="0" w:count="371">
+  <w:latentStyles w:defLockedState="0" w:defUIPriority="99" w:defSemiHidden="0" w:defUnhideWhenUsed="0" w:defQFormat="0" w:count="376">
     <w:lsdException w:name="Normal" w:uiPriority="0" w:qFormat="1"/>
     <w:lsdException w:name="heading 1" w:uiPriority="9" w:qFormat="1"/>
     <w:lsdException w:name="heading 2" w:semiHidden="1" w:uiPriority="9" w:unhideWhenUsed="1" w:qFormat="1"/>
@@ -8081,6 +8452,11 @@
     <w:lsdException w:name="List Table 5 Dark Accent 6" w:uiPriority="50"/>
     <w:lsdException w:name="List Table 6 Colorful Accent 6" w:uiPriority="51"/>
     <w:lsdException w:name="List Table 7 Colorful Accent 6" w:uiPriority="52"/>
+    <w:lsdException w:name="Mention" w:semiHidden="1" w:unhideWhenUsed="1"/>
+    <w:lsdException w:name="Smart Hyperlink" w:semiHidden="1" w:unhideWhenUsed="1"/>
+    <w:lsdException w:name="Hashtag" w:semiHidden="1" w:unhideWhenUsed="1"/>
+    <w:lsdException w:name="Unresolved Mention" w:semiHidden="1" w:unhideWhenUsed="1"/>
+    <w:lsdException w:name="Smart Link" w:semiHidden="1" w:unhideWhenUsed="1"/>
   </w:latentStyles>
   <w:style w:type="paragraph" w:default="1" w:styleId="Normal">
     <w:name w:val="Normal"/>
@@ -8154,7 +8530,6 @@
   <w:style w:type="character" w:default="1" w:styleId="Fuentedeprrafopredeter">
     <w:name w:val="Default Paragraph Font"/>
     <w:uiPriority w:val="1"/>
-    <w:semiHidden/>
     <w:unhideWhenUsed/>
   </w:style>
   <w:style w:type="table" w:default="1" w:styleId="Tablanormal">
@@ -9064,7 +9439,7 @@
       <w:szCs w:val="24"/>
     </w:rPr>
   </w:style>
-  <w:style w:type="table" w:styleId="Cuadrculadetablaclara">
+  <w:style w:type="table" w:styleId="Tablaconcuadrculaclara">
     <w:name w:val="Grid Table Light"/>
     <w:basedOn w:val="Tablanormal"/>
     <w:uiPriority w:val="40"/>
@@ -9086,7 +9461,7 @@
   <w:style w:type="table" w:customStyle="1" w:styleId="Cuadrculadetablaclara1">
     <w:name w:val="Cuadrícula de tabla clara1"/>
     <w:basedOn w:val="Tablanormal"/>
-    <w:next w:val="Cuadrculadetablaclara"/>
+    <w:next w:val="Tablaconcuadrculaclara"/>
     <w:uiPriority w:val="40"/>
     <w:rsid w:val="00943DF1"/>
     <w:pPr>
@@ -9139,532 +9514,6 @@
     </w:rPr>
   </w:style>
 </w:styles>
-</file>
-
-<file path=word/glossary/document.xml><?xml version="1.0" encoding="utf-8"?>
-<w:glossaryDocument xmlns:wpc="http://schemas.microsoft.com/office/word/2010/wordprocessingCanvas" xmlns:cx="http://schemas.microsoft.com/office/drawing/2014/chartex" xmlns:mc="http://schemas.openxmlformats.org/markup-compatibility/2006" xmlns:o="urn:schemas-microsoft-com:office:office" xmlns:r="http://schemas.openxmlformats.org/officeDocument/2006/relationships" xmlns:m="http://schemas.openxmlformats.org/officeDocument/2006/math" xmlns:v="urn:schemas-microsoft-com:vml" xmlns:wp14="http://schemas.microsoft.com/office/word/2010/wordprocessingDrawing" xmlns:wp="http://schemas.openxmlformats.org/drawingml/2006/wordprocessingDrawing" xmlns:w10="urn:schemas-microsoft-com:office:word" xmlns:w="http://schemas.openxmlformats.org/wordprocessingml/2006/main" xmlns:w14="http://schemas.microsoft.com/office/word/2010/wordml" xmlns:w15="http://schemas.microsoft.com/office/word/2012/wordml" xmlns:w16se="http://schemas.microsoft.com/office/word/2015/wordml/symex" xmlns:wpg="http://schemas.microsoft.com/office/word/2010/wordprocessingGroup" xmlns:wpi="http://schemas.microsoft.com/office/word/2010/wordprocessingInk" xmlns:wne="http://schemas.microsoft.com/office/word/2006/wordml" xmlns:wps="http://schemas.microsoft.com/office/word/2010/wordprocessingShape" mc:Ignorable="w14 w15 w16se wp14"/>
-</file>
-
-<file path=word/glossary/fontTable.xml><?xml version="1.0" encoding="utf-8"?>
-<w:fonts xmlns:mc="http://schemas.openxmlformats.org/markup-compatibility/2006" xmlns:r="http://schemas.openxmlformats.org/officeDocument/2006/relationships" xmlns:w="http://schemas.openxmlformats.org/wordprocessingml/2006/main" xmlns:w14="http://schemas.microsoft.com/office/word/2010/wordml" xmlns:w15="http://schemas.microsoft.com/office/word/2012/wordml" xmlns:w16se="http://schemas.microsoft.com/office/word/2015/wordml/symex" mc:Ignorable="w14 w15 w16se">
-  <w:font w:name="Calibri">
-    <w:panose1 w:val="020F0502020204030204"/>
-    <w:charset w:val="00"/>
-    <w:family w:val="swiss"/>
-    <w:pitch w:val="variable"/>
-    <w:sig w:usb0="E4002EFF" w:usb1="C000247B" w:usb2="00000009" w:usb3="00000000" w:csb0="000001FF" w:csb1="00000000"/>
-  </w:font>
-  <w:font w:name="Times New Roman">
-    <w:panose1 w:val="02020603050405020304"/>
-    <w:charset w:val="00"/>
-    <w:family w:val="roman"/>
-    <w:pitch w:val="variable"/>
-    <w:sig w:usb0="E0002EFF" w:usb1="C000785B" w:usb2="00000009" w:usb3="00000000" w:csb0="000001FF" w:csb1="00000000"/>
-  </w:font>
-  <w:font w:name="Courier New">
-    <w:panose1 w:val="02070309020205020404"/>
-    <w:charset w:val="00"/>
-    <w:family w:val="modern"/>
-    <w:pitch w:val="fixed"/>
-    <w:sig w:usb0="E0002EFF" w:usb1="C0007843" w:usb2="00000009" w:usb3="00000000" w:csb0="000001FF" w:csb1="00000000"/>
-  </w:font>
-  <w:font w:name="Wingdings">
-    <w:panose1 w:val="05000000000000000000"/>
-    <w:charset w:val="02"/>
-    <w:family w:val="auto"/>
-    <w:pitch w:val="variable"/>
-    <w:sig w:usb0="00000000" w:usb1="10000000" w:usb2="00000000" w:usb3="00000000" w:csb0="80000000" w:csb1="00000000"/>
-  </w:font>
-  <w:font w:name="Symbol">
-    <w:panose1 w:val="05050102010706020507"/>
-    <w:charset w:val="02"/>
-    <w:family w:val="roman"/>
-    <w:pitch w:val="variable"/>
-    <w:sig w:usb0="00000000" w:usb1="10000000" w:usb2="00000000" w:usb3="00000000" w:csb0="80000000" w:csb1="00000000"/>
-  </w:font>
-  <w:font w:name="Calibri Light">
-    <w:panose1 w:val="020F0302020204030204"/>
-    <w:charset w:val="00"/>
-    <w:family w:val="swiss"/>
-    <w:pitch w:val="variable"/>
-    <w:sig w:usb0="E4002EFF" w:usb1="C000247B" w:usb2="00000009" w:usb3="00000000" w:csb0="000001FF" w:csb1="00000000"/>
-  </w:font>
-  <w:font w:name="Segoe UI">
-    <w:panose1 w:val="020B0502040204020203"/>
-    <w:charset w:val="00"/>
-    <w:family w:val="swiss"/>
-    <w:pitch w:val="variable"/>
-    <w:sig w:usb0="E4002EFF" w:usb1="C000E47F" w:usb2="00000009" w:usb3="00000000" w:csb0="000001FF" w:csb1="00000000"/>
-  </w:font>
-  <w:font w:name="Century Gothic">
-    <w:panose1 w:val="020B0502020202020204"/>
-    <w:charset w:val="00"/>
-    <w:family w:val="swiss"/>
-    <w:pitch w:val="variable"/>
-    <w:sig w:usb0="00000287" w:usb1="00000000" w:usb2="00000000" w:usb3="00000000" w:csb0="0000009F" w:csb1="00000000"/>
-  </w:font>
-</w:fonts>
-</file>
-
-<file path=word/glossary/settings.xml><?xml version="1.0" encoding="utf-8"?>
-<w:settings xmlns:mc="http://schemas.openxmlformats.org/markup-compatibility/2006" xmlns:o="urn:schemas-microsoft-com:office:office" xmlns:r="http://schemas.openxmlformats.org/officeDocument/2006/relationships" xmlns:m="http://schemas.openxmlformats.org/officeDocument/2006/math" xmlns:v="urn:schemas-microsoft-com:vml" xmlns:w10="urn:schemas-microsoft-com:office:word" xmlns:w="http://schemas.openxmlformats.org/wordprocessingml/2006/main" xmlns:w14="http://schemas.microsoft.com/office/word/2010/wordml" xmlns:w15="http://schemas.microsoft.com/office/word/2012/wordml" xmlns:w16se="http://schemas.microsoft.com/office/word/2015/wordml/symex" xmlns:sl="http://schemas.openxmlformats.org/schemaLibrary/2006/main" mc:Ignorable="w14 w15 w16se">
-  <w:defaultTabStop w:val="708"/>
-  <w:hyphenationZone w:val="425"/>
-  <w:characterSpacingControl w:val="doNotCompress"/>
-  <w:compat>
-    <w:useFELayout/>
-    <w:compatSetting w:name="compatibilityMode" w:uri="http://schemas.microsoft.com/office/word" w:val="12"/>
-  </w:compat>
-  <w:rsids>
-    <w:rsidRoot w:val="004A7892"/>
-    <w:rsid w:val="004A7892"/>
-  </w:rsids>
-  <m:mathPr>
-    <m:mathFont m:val="Cambria Math"/>
-    <m:brkBin m:val="before"/>
-    <m:brkBinSub m:val="--"/>
-    <m:smallFrac m:val="0"/>
-    <m:dispDef/>
-    <m:lMargin m:val="0"/>
-    <m:rMargin m:val="0"/>
-    <m:defJc m:val="centerGroup"/>
-    <m:wrapIndent m:val="1440"/>
-    <m:intLim m:val="subSup"/>
-    <m:naryLim m:val="undOvr"/>
-  </m:mathPr>
-  <w:themeFontLang w:val="es-CL"/>
-  <w:clrSchemeMapping w:bg1="light1" w:t1="dark1" w:bg2="light2" w:t2="dark2" w:accent1="accent1" w:accent2="accent2" w:accent3="accent3" w:accent4="accent4" w:accent5="accent5" w:accent6="accent6" w:hyperlink="hyperlink" w:followedHyperlink="followedHyperlink"/>
-  <w:decimalSymbol w:val=","/>
-  <w:listSeparator w:val=";"/>
-</w:settings>
-</file>
-
-<file path=word/glossary/styles.xml><?xml version="1.0" encoding="utf-8"?>
-<w:styles xmlns:mc="http://schemas.openxmlformats.org/markup-compatibility/2006" xmlns:r="http://schemas.openxmlformats.org/officeDocument/2006/relationships" xmlns:w="http://schemas.openxmlformats.org/wordprocessingml/2006/main" xmlns:w14="http://schemas.microsoft.com/office/word/2010/wordml" xmlns:w15="http://schemas.microsoft.com/office/word/2012/wordml" xmlns:w16se="http://schemas.microsoft.com/office/word/2015/wordml/symex" mc:Ignorable="w14 w15 w16se">
-  <w:docDefaults>
-    <w:rPrDefault>
-      <w:rPr>
-        <w:rFonts w:asciiTheme="minorHAnsi" w:eastAsiaTheme="minorEastAsia" w:hAnsiTheme="minorHAnsi" w:cstheme="minorBidi"/>
-        <w:sz w:val="22"/>
-        <w:szCs w:val="22"/>
-        <w:lang w:val="es-CL" w:eastAsia="es-CL" w:bidi="ar-SA"/>
-      </w:rPr>
-    </w:rPrDefault>
-    <w:pPrDefault>
-      <w:pPr>
-        <w:spacing w:after="160" w:line="259" w:lineRule="auto"/>
-      </w:pPr>
-    </w:pPrDefault>
-  </w:docDefaults>
-  <w:latentStyles w:defLockedState="0" w:defUIPriority="99" w:defSemiHidden="0" w:defUnhideWhenUsed="0" w:defQFormat="0" w:count="371">
-    <w:lsdException w:name="Normal" w:uiPriority="0" w:qFormat="1"/>
-    <w:lsdException w:name="heading 1" w:uiPriority="9" w:qFormat="1"/>
-    <w:lsdException w:name="heading 2" w:semiHidden="1" w:uiPriority="9" w:unhideWhenUsed="1" w:qFormat="1"/>
-    <w:lsdException w:name="heading 3" w:semiHidden="1" w:uiPriority="9" w:unhideWhenUsed="1" w:qFormat="1"/>
-    <w:lsdException w:name="heading 4" w:semiHidden="1" w:uiPriority="9" w:unhideWhenUsed="1" w:qFormat="1"/>
-    <w:lsdException w:name="heading 5" w:semiHidden="1" w:uiPriority="9" w:unhideWhenUsed="1" w:qFormat="1"/>
-    <w:lsdException w:name="heading 6" w:semiHidden="1" w:uiPriority="9" w:unhideWhenUsed="1" w:qFormat="1"/>
-    <w:lsdException w:name="heading 7" w:semiHidden="1" w:uiPriority="9" w:unhideWhenUsed="1" w:qFormat="1"/>
-    <w:lsdException w:name="heading 8" w:semiHidden="1" w:uiPriority="9" w:unhideWhenUsed="1" w:qFormat="1"/>
-    <w:lsdException w:name="heading 9" w:semiHidden="1" w:uiPriority="9" w:unhideWhenUsed="1" w:qFormat="1"/>
-    <w:lsdException w:name="index 1" w:semiHidden="1" w:unhideWhenUsed="1"/>
-    <w:lsdException w:name="index 2" w:semiHidden="1" w:unhideWhenUsed="1"/>
-    <w:lsdException w:name="index 3" w:semiHidden="1" w:unhideWhenUsed="1"/>
-    <w:lsdException w:name="index 4" w:semiHidden="1" w:unhideWhenUsed="1"/>
-    <w:lsdException w:name="index 5" w:semiHidden="1" w:unhideWhenUsed="1"/>
-    <w:lsdException w:name="index 6" w:semiHidden="1" w:unhideWhenUsed="1"/>
-    <w:lsdException w:name="index 7" w:semiHidden="1" w:unhideWhenUsed="1"/>
-    <w:lsdException w:name="index 8" w:semiHidden="1" w:unhideWhenUsed="1"/>
-    <w:lsdException w:name="index 9" w:semiHidden="1" w:unhideWhenUsed="1"/>
-    <w:lsdException w:name="toc 1" w:semiHidden="1" w:uiPriority="39" w:unhideWhenUsed="1"/>
-    <w:lsdException w:name="toc 2" w:semiHidden="1" w:uiPriority="39" w:unhideWhenUsed="1"/>
-    <w:lsdException w:name="toc 3" w:semiHidden="1" w:uiPriority="39" w:unhideWhenUsed="1"/>
-    <w:lsdException w:name="toc 4" w:semiHidden="1" w:uiPriority="39" w:unhideWhenUsed="1"/>
-    <w:lsdException w:name="toc 5" w:semiHidden="1" w:uiPriority="39" w:unhideWhenUsed="1"/>
-    <w:lsdException w:name="toc 6" w:semiHidden="1" w:uiPriority="39" w:unhideWhenUsed="1"/>
-    <w:lsdException w:name="toc 7" w:semiHidden="1" w:uiPriority="39" w:unhideWhenUsed="1"/>
-    <w:lsdException w:name="toc 8" w:semiHidden="1" w:uiPriority="39" w:unhideWhenUsed="1"/>
-    <w:lsdException w:name="toc 9" w:semiHidden="1" w:uiPriority="39" w:unhideWhenUsed="1"/>
-    <w:lsdException w:name="Normal Indent" w:semiHidden="1" w:unhideWhenUsed="1"/>
-    <w:lsdException w:name="footnote text" w:semiHidden="1" w:unhideWhenUsed="1"/>
-    <w:lsdException w:name="annotation text" w:semiHidden="1" w:unhideWhenUsed="1"/>
-    <w:lsdException w:name="header" w:semiHidden="1" w:unhideWhenUsed="1"/>
-    <w:lsdException w:name="footer" w:semiHidden="1" w:unhideWhenUsed="1"/>
-    <w:lsdException w:name="index heading" w:semiHidden="1" w:unhideWhenUsed="1"/>
-    <w:lsdException w:name="caption" w:semiHidden="1" w:uiPriority="35" w:unhideWhenUsed="1" w:qFormat="1"/>
-    <w:lsdException w:name="table of figures" w:semiHidden="1" w:unhideWhenUsed="1"/>
-    <w:lsdException w:name="envelope address" w:semiHidden="1" w:unhideWhenUsed="1"/>
-    <w:lsdException w:name="envelope return" w:semiHidden="1" w:unhideWhenUsed="1"/>
-    <w:lsdException w:name="footnote reference" w:semiHidden="1" w:unhideWhenUsed="1"/>
-    <w:lsdException w:name="annotation reference" w:semiHidden="1" w:unhideWhenUsed="1"/>
-    <w:lsdException w:name="line number" w:semiHidden="1" w:unhideWhenUsed="1"/>
-    <w:lsdException w:name="page number" w:semiHidden="1" w:unhideWhenUsed="1"/>
-    <w:lsdException w:name="endnote reference" w:semiHidden="1" w:unhideWhenUsed="1"/>
-    <w:lsdException w:name="endnote text" w:semiHidden="1" w:unhideWhenUsed="1"/>
-    <w:lsdException w:name="table of authorities" w:semiHidden="1" w:unhideWhenUsed="1"/>
-    <w:lsdException w:name="macro" w:semiHidden="1" w:unhideWhenUsed="1"/>
-    <w:lsdException w:name="toa heading" w:semiHidden="1" w:unhideWhenUsed="1"/>
-    <w:lsdException w:name="List" w:semiHidden="1" w:unhideWhenUsed="1"/>
-    <w:lsdException w:name="List Bullet" w:semiHidden="1" w:unhideWhenUsed="1"/>
-    <w:lsdException w:name="List Number" w:semiHidden="1" w:unhideWhenUsed="1"/>
-    <w:lsdException w:name="List 2" w:semiHidden="1" w:unhideWhenUsed="1"/>
-    <w:lsdException w:name="List 3" w:semiHidden="1" w:unhideWhenUsed="1"/>
-    <w:lsdException w:name="List 4" w:semiHidden="1" w:unhideWhenUsed="1"/>
-    <w:lsdException w:name="List 5" w:semiHidden="1" w:unhideWhenUsed="1"/>
-    <w:lsdException w:name="List Bullet 2" w:semiHidden="1" w:unhideWhenUsed="1"/>
-    <w:lsdException w:name="List Bullet 3" w:semiHidden="1" w:unhideWhenUsed="1"/>
-    <w:lsdException w:name="List Bullet 4" w:semiHidden="1" w:unhideWhenUsed="1"/>
-    <w:lsdException w:name="List Bullet 5" w:semiHidden="1" w:unhideWhenUsed="1"/>
-    <w:lsdException w:name="List Number 2" w:semiHidden="1" w:unhideWhenUsed="1"/>
-    <w:lsdException w:name="List Number 3" w:semiHidden="1" w:unhideWhenUsed="1"/>
-    <w:lsdException w:name="List Number 4" w:semiHidden="1" w:unhideWhenUsed="1"/>
-    <w:lsdException w:name="List Number 5" w:semiHidden="1" w:unhideWhenUsed="1"/>
-    <w:lsdException w:name="Title" w:uiPriority="10" w:qFormat="1"/>
-    <w:lsdException w:name="Closing" w:semiHidden="1" w:unhideWhenUsed="1"/>
-    <w:lsdException w:name="Signature" w:semiHidden="1" w:unhideWhenUsed="1"/>
-    <w:lsdException w:name="Default Paragraph Font" w:semiHidden="1" w:uiPriority="1" w:unhideWhenUsed="1"/>
-    <w:lsdException w:name="Body Text" w:semiHidden="1" w:unhideWhenUsed="1"/>
-    <w:lsdException w:name="Body Text Indent" w:semiHidden="1" w:unhideWhenUsed="1"/>
-    <w:lsdException w:name="List Continue" w:semiHidden="1" w:unhideWhenUsed="1"/>
-    <w:lsdException w:name="List Continue 2" w:semiHidden="1" w:unhideWhenUsed="1"/>
-    <w:lsdException w:name="List Continue 3" w:semiHidden="1" w:unhideWhenUsed="1"/>
-    <w:lsdException w:name="List Continue 4" w:semiHidden="1" w:unhideWhenUsed="1"/>
-    <w:lsdException w:name="List Continue 5" w:semiHidden="1" w:unhideWhenUsed="1"/>
-    <w:lsdException w:name="Message Header" w:semiHidden="1" w:unhideWhenUsed="1"/>
-    <w:lsdException w:name="Subtitle" w:uiPriority="11" w:qFormat="1"/>
-    <w:lsdException w:name="Salutation" w:semiHidden="1" w:unhideWhenUsed="1"/>
-    <w:lsdException w:name="Date" w:semiHidden="1" w:unhideWhenUsed="1"/>
-    <w:lsdException w:name="Body Text First Indent" w:semiHidden="1" w:unhideWhenUsed="1"/>
-    <w:lsdException w:name="Body Text First Indent 2" w:semiHidden="1" w:unhideWhenUsed="1"/>
-    <w:lsdException w:name="Note Heading" w:semiHidden="1" w:unhideWhenUsed="1"/>
-    <w:lsdException w:name="Body Text 2" w:semiHidden="1" w:unhideWhenUsed="1"/>
-    <w:lsdException w:name="Body Text 3" w:semiHidden="1" w:unhideWhenUsed="1"/>
-    <w:lsdException w:name="Body Text Indent 2" w:semiHidden="1" w:unhideWhenUsed="1"/>
-    <w:lsdException w:name="Body Text Indent 3" w:semiHidden="1" w:unhideWhenUsed="1"/>
-    <w:lsdException w:name="Block Text" w:semiHidden="1" w:unhideWhenUsed="1"/>
-    <w:lsdException w:name="Hyperlink" w:semiHidden="1" w:unhideWhenUsed="1"/>
-    <w:lsdException w:name="FollowedHyperlink" w:semiHidden="1" w:unhideWhenUsed="1"/>
-    <w:lsdException w:name="Strong" w:uiPriority="22" w:qFormat="1"/>
-    <w:lsdException w:name="Emphasis" w:uiPriority="20" w:qFormat="1"/>
-    <w:lsdException w:name="Document Map" w:semiHidden="1" w:unhideWhenUsed="1"/>
-    <w:lsdException w:name="Plain Text" w:semiHidden="1" w:unhideWhenUsed="1"/>
-    <w:lsdException w:name="E-mail Signature" w:semiHidden="1" w:unhideWhenUsed="1"/>
-    <w:lsdException w:name="HTML Top of Form" w:semiHidden="1" w:unhideWhenUsed="1"/>
-    <w:lsdException w:name="HTML Bottom of Form" w:semiHidden="1" w:unhideWhenUsed="1"/>
-    <w:lsdException w:name="Normal (Web)" w:semiHidden="1" w:unhideWhenUsed="1"/>
-    <w:lsdException w:name="HTML Acronym" w:semiHidden="1" w:unhideWhenUsed="1"/>
-    <w:lsdException w:name="HTML Address" w:semiHidden="1" w:unhideWhenUsed="1"/>
-    <w:lsdException w:name="HTML Cite" w:semiHidden="1" w:unhideWhenUsed="1"/>
-    <w:lsdException w:name="HTML Code" w:semiHidden="1" w:unhideWhenUsed="1"/>
-    <w:lsdException w:name="HTML Definition" w:semiHidden="1" w:unhideWhenUsed="1"/>
-    <w:lsdException w:name="HTML Keyboard" w:semiHidden="1" w:unhideWhenUsed="1"/>
-    <w:lsdException w:name="HTML Preformatted" w:semiHidden="1" w:unhideWhenUsed="1"/>
-    <w:lsdException w:name="HTML Sample" w:semiHidden="1" w:unhideWhenUsed="1"/>
-    <w:lsdException w:name="HTML Typewriter" w:semiHidden="1" w:unhideWhenUsed="1"/>
-    <w:lsdException w:name="HTML Variable" w:semiHidden="1" w:unhideWhenUsed="1"/>
-    <w:lsdException w:name="Normal Table" w:semiHidden="1" w:unhideWhenUsed="1"/>
-    <w:lsdException w:name="annotation subject" w:semiHidden="1" w:unhideWhenUsed="1"/>
-    <w:lsdException w:name="No List" w:semiHidden="1" w:unhideWhenUsed="1"/>
-    <w:lsdException w:name="Outline List 1" w:semiHidden="1" w:unhideWhenUsed="1"/>
-    <w:lsdException w:name="Outline List 2" w:semiHidden="1" w:unhideWhenUsed="1"/>
-    <w:lsdException w:name="Outline List 3" w:semiHidden="1" w:unhideWhenUsed="1"/>
-    <w:lsdException w:name="Table Simple 1" w:semiHidden="1" w:unhideWhenUsed="1"/>
-    <w:lsdException w:name="Table Simple 2" w:semiHidden="1" w:unhideWhenUsed="1"/>
-    <w:lsdException w:name="Table Simple 3" w:semiHidden="1" w:unhideWhenUsed="1"/>
-    <w:lsdException w:name="Table Classic 1" w:semiHidden="1" w:unhideWhenUsed="1"/>
-    <w:lsdException w:name="Table Classic 2" w:semiHidden="1" w:unhideWhenUsed="1"/>
-    <w:lsdException w:name="Table Classic 3" w:semiHidden="1" w:unhideWhenUsed="1"/>
-    <w:lsdException w:name="Table Classic 4" w:semiHidden="1" w:unhideWhenUsed="1"/>
-    <w:lsdException w:name="Table Colorful 1" w:semiHidden="1" w:unhideWhenUsed="1"/>
-    <w:lsdException w:name="Table Colorful 2" w:semiHidden="1" w:unhideWhenUsed="1"/>
-    <w:lsdException w:name="Table Colorful 3" w:semiHidden="1" w:unhideWhenUsed="1"/>
-    <w:lsdException w:name="Table Columns 1" w:semiHidden="1" w:unhideWhenUsed="1"/>
-    <w:lsdException w:name="Table Columns 2" w:semiHidden="1" w:unhideWhenUsed="1"/>
-    <w:lsdException w:name="Table Columns 3" w:semiHidden="1" w:unhideWhenUsed="1"/>
-    <w:lsdException w:name="Table Columns 4" w:semiHidden="1" w:unhideWhenUsed="1"/>
-    <w:lsdException w:name="Table Columns 5" w:semiHidden="1" w:unhideWhenUsed="1"/>
-    <w:lsdException w:name="Table Grid 1" w:semiHidden="1" w:unhideWhenUsed="1"/>
-    <w:lsdException w:name="Table Grid 2" w:semiHidden="1" w:unhideWhenUsed="1"/>
-    <w:lsdException w:name="Table Grid 3" w:semiHidden="1" w:unhideWhenUsed="1"/>
-    <w:lsdException w:name="Table Grid 4" w:semiHidden="1" w:unhideWhenUsed="1"/>
-    <w:lsdException w:name="Table Grid 5" w:semiHidden="1" w:unhideWhenUsed="1"/>
-    <w:lsdException w:name="Table Grid 6" w:semiHidden="1" w:unhideWhenUsed="1"/>
-    <w:lsdException w:name="Table Grid 7" w:semiHidden="1" w:unhideWhenUsed="1"/>
-    <w:lsdException w:name="Table Grid 8" w:semiHidden="1" w:unhideWhenUsed="1"/>
-    <w:lsdException w:name="Table List 1" w:semiHidden="1" w:unhideWhenUsed="1"/>
-    <w:lsdException w:name="Table List 2" w:semiHidden="1" w:unhideWhenUsed="1"/>
-    <w:lsdException w:name="Table List 3" w:semiHidden="1" w:unhideWhenUsed="1"/>
-    <w:lsdException w:name="Table List 4" w:semiHidden="1" w:unhideWhenUsed="1"/>
-    <w:lsdException w:name="Table List 5" w:semiHidden="1" w:unhideWhenUsed="1"/>
-    <w:lsdException w:name="Table List 6" w:semiHidden="1" w:unhideWhenUsed="1"/>
-    <w:lsdException w:name="Table List 7" w:semiHidden="1" w:unhideWhenUsed="1"/>
-    <w:lsdException w:name="Table List 8" w:semiHidden="1" w:unhideWhenUsed="1"/>
-    <w:lsdException w:name="Table 3D effects 1" w:semiHidden="1" w:unhideWhenUsed="1"/>
-    <w:lsdException w:name="Table 3D effects 2" w:semiHidden="1" w:unhideWhenUsed="1"/>
-    <w:lsdException w:name="Table 3D effects 3" w:semiHidden="1" w:unhideWhenUsed="1"/>
-    <w:lsdException w:name="Table Contemporary" w:semiHidden="1" w:unhideWhenUsed="1"/>
-    <w:lsdException w:name="Table Elegant" w:semiHidden="1" w:unhideWhenUsed="1"/>
-    <w:lsdException w:name="Table Professional" w:semiHidden="1" w:unhideWhenUsed="1"/>
-    <w:lsdException w:name="Table Subtle 1" w:semiHidden="1" w:unhideWhenUsed="1"/>
-    <w:lsdException w:name="Table Subtle 2" w:semiHidden="1" w:unhideWhenUsed="1"/>
-    <w:lsdException w:name="Table Web 1" w:semiHidden="1" w:unhideWhenUsed="1"/>
-    <w:lsdException w:name="Table Web 2" w:semiHidden="1" w:unhideWhenUsed="1"/>
-    <w:lsdException w:name="Table Web 3" w:semiHidden="1" w:unhideWhenUsed="1"/>
-    <w:lsdException w:name="Balloon Text" w:semiHidden="1" w:unhideWhenUsed="1"/>
-    <w:lsdException w:name="Table Grid" w:uiPriority="39"/>
-    <w:lsdException w:name="Table Theme" w:semiHidden="1" w:unhideWhenUsed="1"/>
-    <w:lsdException w:name="Placeholder Text" w:semiHidden="1"/>
-    <w:lsdException w:name="No Spacing" w:uiPriority="1" w:qFormat="1"/>
-    <w:lsdException w:name="Light Shading" w:uiPriority="60"/>
-    <w:lsdException w:name="Light List" w:uiPriority="61"/>
-    <w:lsdException w:name="Light Grid" w:uiPriority="62"/>
-    <w:lsdException w:name="Medium Shading 1" w:uiPriority="63"/>
-    <w:lsdException w:name="Medium Shading 2" w:uiPriority="64"/>
-    <w:lsdException w:name="Medium List 1" w:uiPriority="65"/>
-    <w:lsdException w:name="Medium List 2" w:uiPriority="66"/>
-    <w:lsdException w:name="Medium Grid 1" w:uiPriority="67"/>
-    <w:lsdException w:name="Medium Grid 2" w:uiPriority="68"/>
-    <w:lsdException w:name="Medium Grid 3" w:uiPriority="69"/>
-    <w:lsdException w:name="Dark List" w:uiPriority="70"/>
-    <w:lsdException w:name="Colorful Shading" w:uiPriority="71"/>
-    <w:lsdException w:name="Colorful List" w:uiPriority="72"/>
-    <w:lsdException w:name="Colorful Grid" w:uiPriority="73"/>
-    <w:lsdException w:name="Light Shading Accent 1" w:uiPriority="60"/>
-    <w:lsdException w:name="Light List Accent 1" w:uiPriority="61"/>
-    <w:lsdException w:name="Light Grid Accent 1" w:uiPriority="62"/>
-    <w:lsdException w:name="Medium Shading 1 Accent 1" w:uiPriority="63"/>
-    <w:lsdException w:name="Medium Shading 2 Accent 1" w:uiPriority="64"/>
-    <w:lsdException w:name="Medium List 1 Accent 1" w:uiPriority="65"/>
-    <w:lsdException w:name="Revision" w:semiHidden="1"/>
-    <w:lsdException w:name="List Paragraph" w:uiPriority="34" w:qFormat="1"/>
-    <w:lsdException w:name="Quote" w:uiPriority="29" w:qFormat="1"/>
-    <w:lsdException w:name="Intense Quote" w:uiPriority="30" w:qFormat="1"/>
-    <w:lsdException w:name="Medium List 2 Accent 1" w:uiPriority="66"/>
-    <w:lsdException w:name="Medium Grid 1 Accent 1" w:uiPriority="67"/>
-    <w:lsdException w:name="Medium Grid 2 Accent 1" w:uiPriority="68"/>
-    <w:lsdException w:name="Medium Grid 3 Accent 1" w:uiPriority="69"/>
-    <w:lsdException w:name="Dark List Accent 1" w:uiPriority="70"/>
-    <w:lsdException w:name="Colorful Shading Accent 1" w:uiPriority="71"/>
-    <w:lsdException w:name="Colorful List Accent 1" w:uiPriority="72"/>
-    <w:lsdException w:name="Colorful Grid Accent 1" w:uiPriority="73"/>
-    <w:lsdException w:name="Light Shading Accent 2" w:uiPriority="60"/>
-    <w:lsdException w:name="Light List Accent 2" w:uiPriority="61"/>
-    <w:lsdException w:name="Light Grid Accent 2" w:uiPriority="62"/>
-    <w:lsdException w:name="Medium Shading 1 Accent 2" w:uiPriority="63"/>
-    <w:lsdException w:name="Medium Shading 2 Accent 2" w:uiPriority="64"/>
-    <w:lsdException w:name="Medium List 1 Accent 2" w:uiPriority="65"/>
-    <w:lsdException w:name="Medium List 2 Accent 2" w:uiPriority="66"/>
-    <w:lsdException w:name="Medium Grid 1 Accent 2" w:uiPriority="67"/>
-    <w:lsdException w:name="Medium Grid 2 Accent 2" w:uiPriority="68"/>
-    <w:lsdException w:name="Medium Grid 3 Accent 2" w:uiPriority="69"/>
-    <w:lsdException w:name="Dark List Accent 2" w:uiPriority="70"/>
-    <w:lsdException w:name="Colorful Shading Accent 2" w:uiPriority="71"/>
-    <w:lsdException w:name="Colorful List Accent 2" w:uiPriority="72"/>
-    <w:lsdException w:name="Colorful Grid Accent 2" w:uiPriority="73"/>
-    <w:lsdException w:name="Light Shading Accent 3" w:uiPriority="60"/>
-    <w:lsdException w:name="Light List Accent 3" w:uiPriority="61"/>
-    <w:lsdException w:name="Light Grid Accent 3" w:uiPriority="62"/>
-    <w:lsdException w:name="Medium Shading 1 Accent 3" w:uiPriority="63"/>
-    <w:lsdException w:name="Medium Shading 2 Accent 3" w:uiPriority="64"/>
-    <w:lsdException w:name="Medium List 1 Accent 3" w:uiPriority="65"/>
-    <w:lsdException w:name="Medium List 2 Accent 3" w:uiPriority="66"/>
-    <w:lsdException w:name="Medium Grid 1 Accent 3" w:uiPriority="67"/>
-    <w:lsdException w:name="Medium Grid 2 Accent 3" w:uiPriority="68"/>
-    <w:lsdException w:name="Medium Grid 3 Accent 3" w:uiPriority="69"/>
-    <w:lsdException w:name="Dark List Accent 3" w:uiPriority="70"/>
-    <w:lsdException w:name="Colorful Shading Accent 3" w:uiPriority="71"/>
-    <w:lsdException w:name="Colorful List Accent 3" w:uiPriority="72"/>
-    <w:lsdException w:name="Colorful Grid Accent 3" w:uiPriority="73"/>
-    <w:lsdException w:name="Light Shading Accent 4" w:uiPriority="60"/>
-    <w:lsdException w:name="Light List Accent 4" w:uiPriority="61"/>
-    <w:lsdException w:name="Light Grid Accent 4" w:uiPriority="62"/>
-    <w:lsdException w:name="Medium Shading 1 Accent 4" w:uiPriority="63"/>
-    <w:lsdException w:name="Medium Shading 2 Accent 4" w:uiPriority="64"/>
-    <w:lsdException w:name="Medium List 1 Accent 4" w:uiPriority="65"/>
-    <w:lsdException w:name="Medium List 2 Accent 4" w:uiPriority="66"/>
-    <w:lsdException w:name="Medium Grid 1 Accent 4" w:uiPriority="67"/>
-    <w:lsdException w:name="Medium Grid 2 Accent 4" w:uiPriority="68"/>
-    <w:lsdException w:name="Medium Grid 3 Accent 4" w:uiPriority="69"/>
-    <w:lsdException w:name="Dark List Accent 4" w:uiPriority="70"/>
-    <w:lsdException w:name="Colorful Shading Accent 4" w:uiPriority="71"/>
-    <w:lsdException w:name="Colorful List Accent 4" w:uiPriority="72"/>
-    <w:lsdException w:name="Colorful Grid Accent 4" w:uiPriority="73"/>
-    <w:lsdException w:name="Light Shading Accent 5" w:uiPriority="60"/>
-    <w:lsdException w:name="Light List Accent 5" w:uiPriority="61"/>
-    <w:lsdException w:name="Light Grid Accent 5" w:uiPriority="62"/>
-    <w:lsdException w:name="Medium Shading 1 Accent 5" w:uiPriority="63"/>
-    <w:lsdException w:name="Medium Shading 2 Accent 5" w:uiPriority="64"/>
-    <w:lsdException w:name="Medium List 1 Accent 5" w:uiPriority="65"/>
-    <w:lsdException w:name="Medium List 2 Accent 5" w:uiPriority="66"/>
-    <w:lsdException w:name="Medium Grid 1 Accent 5" w:uiPriority="67"/>
-    <w:lsdException w:name="Medium Grid 2 Accent 5" w:uiPriority="68"/>
-    <w:lsdException w:name="Medium Grid 3 Accent 5" w:uiPriority="69"/>
-    <w:lsdException w:name="Dark List Accent 5" w:uiPriority="70"/>
-    <w:lsdException w:name="Colorful Shading Accent 5" w:uiPriority="71"/>
-    <w:lsdException w:name="Colorful List Accent 5" w:uiPriority="72"/>
-    <w:lsdException w:name="Colorful Grid Accent 5" w:uiPriority="73"/>
-    <w:lsdException w:name="Light Shading Accent 6" w:uiPriority="60"/>
-    <w:lsdException w:name="Light List Accent 6" w:uiPriority="61"/>
-    <w:lsdException w:name="Light Grid Accent 6" w:uiPriority="62"/>
-    <w:lsdException w:name="Medium Shading 1 Accent 6" w:uiPriority="63"/>
-    <w:lsdException w:name="Medium Shading 2 Accent 6" w:uiPriority="64"/>
-    <w:lsdException w:name="Medium List 1 Accent 6" w:uiPriority="65"/>
-    <w:lsdException w:name="Medium List 2 Accent 6" w:uiPriority="66"/>
-    <w:lsdException w:name="Medium Grid 1 Accent 6" w:uiPriority="67"/>
-    <w:lsdException w:name="Medium Grid 2 Accent 6" w:uiPriority="68"/>
-    <w:lsdException w:name="Medium Grid 3 Accent 6" w:uiPriority="69"/>
-    <w:lsdException w:name="Dark List Accent 6" w:uiPriority="70"/>
-    <w:lsdException w:name="Colorful Shading Accent 6" w:uiPriority="71"/>
-    <w:lsdException w:name="Colorful List Accent 6" w:uiPriority="72"/>
-    <w:lsdException w:name="Colorful Grid Accent 6" w:uiPriority="73"/>
-    <w:lsdException w:name="Subtle Emphasis" w:uiPriority="19" w:qFormat="1"/>
-    <w:lsdException w:name="Intense Emphasis" w:uiPriority="21" w:qFormat="1"/>
-    <w:lsdException w:name="Subtle Reference" w:uiPriority="31" w:qFormat="1"/>
-    <w:lsdException w:name="Intense Reference" w:uiPriority="32" w:qFormat="1"/>
-    <w:lsdException w:name="Book Title" w:uiPriority="33" w:qFormat="1"/>
-    <w:lsdException w:name="Bibliography" w:semiHidden="1" w:uiPriority="37" w:unhideWhenUsed="1"/>
-    <w:lsdException w:name="TOC Heading" w:semiHidden="1" w:uiPriority="39" w:unhideWhenUsed="1" w:qFormat="1"/>
-    <w:lsdException w:name="Plain Table 1" w:uiPriority="41"/>
-    <w:lsdException w:name="Plain Table 2" w:uiPriority="42"/>
-    <w:lsdException w:name="Plain Table 3" w:uiPriority="43"/>
-    <w:lsdException w:name="Plain Table 4" w:uiPriority="44"/>
-    <w:lsdException w:name="Plain Table 5" w:uiPriority="45"/>
-    <w:lsdException w:name="Grid Table Light" w:uiPriority="40"/>
-    <w:lsdException w:name="Grid Table 1 Light" w:uiPriority="46"/>
-    <w:lsdException w:name="Grid Table 2" w:uiPriority="47"/>
-    <w:lsdException w:name="Grid Table 3" w:uiPriority="48"/>
-    <w:lsdException w:name="Grid Table 4" w:uiPriority="49"/>
-    <w:lsdException w:name="Grid Table 5 Dark" w:uiPriority="50"/>
-    <w:lsdException w:name="Grid Table 6 Colorful" w:uiPriority="51"/>
-    <w:lsdException w:name="Grid Table 7 Colorful" w:uiPriority="52"/>
-    <w:lsdException w:name="Grid Table 1 Light Accent 1" w:uiPriority="46"/>
-    <w:lsdException w:name="Grid Table 2 Accent 1" w:uiPriority="47"/>
-    <w:lsdException w:name="Grid Table 3 Accent 1" w:uiPriority="48"/>
-    <w:lsdException w:name="Grid Table 4 Accent 1" w:uiPriority="49"/>
-    <w:lsdException w:name="Grid Table 5 Dark Accent 1" w:uiPriority="50"/>
-    <w:lsdException w:name="Grid Table 6 Colorful Accent 1" w:uiPriority="51"/>
-    <w:lsdException w:name="Grid Table 7 Colorful Accent 1" w:uiPriority="52"/>
-    <w:lsdException w:name="Grid Table 1 Light Accent 2" w:uiPriority="46"/>
-    <w:lsdException w:name="Grid Table 2 Accent 2" w:uiPriority="47"/>
-    <w:lsdException w:name="Grid Table 3 Accent 2" w:uiPriority="48"/>
-    <w:lsdException w:name="Grid Table 4 Accent 2" w:uiPriority="49"/>
-    <w:lsdException w:name="Grid Table 5 Dark Accent 2" w:uiPriority="50"/>
-    <w:lsdException w:name="Grid Table 6 Colorful Accent 2" w:uiPriority="51"/>
-    <w:lsdException w:name="Grid Table 7 Colorful Accent 2" w:uiPriority="52"/>
-    <w:lsdException w:name="Grid Table 1 Light Accent 3" w:uiPriority="46"/>
-    <w:lsdException w:name="Grid Table 2 Accent 3" w:uiPriority="47"/>
-    <w:lsdException w:name="Grid Table 3 Accent 3" w:uiPriority="48"/>
-    <w:lsdException w:name="Grid Table 4 Accent 3" w:uiPriority="49"/>
-    <w:lsdException w:name="Grid Table 5 Dark Accent 3" w:uiPriority="50"/>
-    <w:lsdException w:name="Grid Table 6 Colorful Accent 3" w:uiPriority="51"/>
-    <w:lsdException w:name="Grid Table 7 Colorful Accent 3" w:uiPriority="52"/>
-    <w:lsdException w:name="Grid Table 1 Light Accent 4" w:uiPriority="46"/>
-    <w:lsdException w:name="Grid Table 2 Accent 4" w:uiPriority="47"/>
-    <w:lsdException w:name="Grid Table 3 Accent 4" w:uiPriority="48"/>
-    <w:lsdException w:name="Grid Table 4 Accent 4" w:uiPriority="49"/>
-    <w:lsdException w:name="Grid Table 5 Dark Accent 4" w:uiPriority="50"/>
-    <w:lsdException w:name="Grid Table 6 Colorful Accent 4" w:uiPriority="51"/>
-    <w:lsdException w:name="Grid Table 7 Colorful Accent 4" w:uiPriority="52"/>
-    <w:lsdException w:name="Grid Table 1 Light Accent 5" w:uiPriority="46"/>
-    <w:lsdException w:name="Grid Table 2 Accent 5" w:uiPriority="47"/>
-    <w:lsdException w:name="Grid Table 3 Accent 5" w:uiPriority="48"/>
-    <w:lsdException w:name="Grid Table 4 Accent 5" w:uiPriority="49"/>
-    <w:lsdException w:name="Grid Table 5 Dark Accent 5" w:uiPriority="50"/>
-    <w:lsdException w:name="Grid Table 6 Colorful Accent 5" w:uiPriority="51"/>
-    <w:lsdException w:name="Grid Table 7 Colorful Accent 5" w:uiPriority="52"/>
-    <w:lsdException w:name="Grid Table 1 Light Accent 6" w:uiPriority="46"/>
-    <w:lsdException w:name="Grid Table 2 Accent 6" w:uiPriority="47"/>
-    <w:lsdException w:name="Grid Table 3 Accent 6" w:uiPriority="48"/>
-    <w:lsdException w:name="Grid Table 4 Accent 6" w:uiPriority="49"/>
-    <w:lsdException w:name="Grid Table 5 Dark Accent 6" w:uiPriority="50"/>
-    <w:lsdException w:name="Grid Table 6 Colorful Accent 6" w:uiPriority="51"/>
-    <w:lsdException w:name="Grid Table 7 Colorful Accent 6" w:uiPriority="52"/>
-    <w:lsdException w:name="List Table 1 Light" w:uiPriority="46"/>
-    <w:lsdException w:name="List Table 2" w:uiPriority="47"/>
-    <w:lsdException w:name="List Table 3" w:uiPriority="48"/>
-    <w:lsdException w:name="List Table 4" w:uiPriority="49"/>
-    <w:lsdException w:name="List Table 5 Dark" w:uiPriority="50"/>
-    <w:lsdException w:name="List Table 6 Colorful" w:uiPriority="51"/>
-    <w:lsdException w:name="List Table 7 Colorful" w:uiPriority="52"/>
-    <w:lsdException w:name="List Table 1 Light Accent 1" w:uiPriority="46"/>
-    <w:lsdException w:name="List Table 2 Accent 1" w:uiPriority="47"/>
-    <w:lsdException w:name="List Table 3 Accent 1" w:uiPriority="48"/>
-    <w:lsdException w:name="List Table 4 Accent 1" w:uiPriority="49"/>
-    <w:lsdException w:name="List Table 5 Dark Accent 1" w:uiPriority="50"/>
-    <w:lsdException w:name="List Table 6 Colorful Accent 1" w:uiPriority="51"/>
-    <w:lsdException w:name="List Table 7 Colorful Accent 1" w:uiPriority="52"/>
-    <w:lsdException w:name="List Table 1 Light Accent 2" w:uiPriority="46"/>
-    <w:lsdException w:name="List Table 2 Accent 2" w:uiPriority="47"/>
-    <w:lsdException w:name="List Table 3 Accent 2" w:uiPriority="48"/>
-    <w:lsdException w:name="List Table 4 Accent 2" w:uiPriority="49"/>
-    <w:lsdException w:name="List Table 5 Dark Accent 2" w:uiPriority="50"/>
-    <w:lsdException w:name="List Table 6 Colorful Accent 2" w:uiPriority="51"/>
-    <w:lsdException w:name="List Table 7 Colorful Accent 2" w:uiPriority="52"/>
-    <w:lsdException w:name="List Table 1 Light Accent 3" w:uiPriority="46"/>
-    <w:lsdException w:name="List Table 2 Accent 3" w:uiPriority="47"/>
-    <w:lsdException w:name="List Table 3 Accent 3" w:uiPriority="48"/>
-    <w:lsdException w:name="List Table 4 Accent 3" w:uiPriority="49"/>
-    <w:lsdException w:name="List Table 5 Dark Accent 3" w:uiPriority="50"/>
-    <w:lsdException w:name="List Table 6 Colorful Accent 3" w:uiPriority="51"/>
-    <w:lsdException w:name="List Table 7 Colorful Accent 3" w:uiPriority="52"/>
-    <w:lsdException w:name="List Table 1 Light Accent 4" w:uiPriority="46"/>
-    <w:lsdException w:name="List Table 2 Accent 4" w:uiPriority="47"/>
-    <w:lsdException w:name="List Table 3 Accent 4" w:uiPriority="48"/>
-    <w:lsdException w:name="List Table 4 Accent 4" w:uiPriority="49"/>
-    <w:lsdException w:name="List Table 5 Dark Accent 4" w:uiPriority="50"/>
-    <w:lsdException w:name="List Table 6 Colorful Accent 4" w:uiPriority="51"/>
-    <w:lsdException w:name="List Table 7 Colorful Accent 4" w:uiPriority="52"/>
-    <w:lsdException w:name="List Table 1 Light Accent 5" w:uiPriority="46"/>
-    <w:lsdException w:name="List Table 2 Accent 5" w:uiPriority="47"/>
-    <w:lsdException w:name="List Table 3 Accent 5" w:uiPriority="48"/>
-    <w:lsdException w:name="List Table 4 Accent 5" w:uiPriority="49"/>
-    <w:lsdException w:name="List Table 5 Dark Accent 5" w:uiPriority="50"/>
-    <w:lsdException w:name="List Table 6 Colorful Accent 5" w:uiPriority="51"/>
-    <w:lsdException w:name="List Table 7 Colorful Accent 5" w:uiPriority="52"/>
-    <w:lsdException w:name="List Table 1 Light Accent 6" w:uiPriority="46"/>
-    <w:lsdException w:name="List Table 2 Accent 6" w:uiPriority="47"/>
-    <w:lsdException w:name="List Table 3 Accent 6" w:uiPriority="48"/>
-    <w:lsdException w:name="List Table 4 Accent 6" w:uiPriority="49"/>
-    <w:lsdException w:name="List Table 5 Dark Accent 6" w:uiPriority="50"/>
-    <w:lsdException w:name="List Table 6 Colorful Accent 6" w:uiPriority="51"/>
-    <w:lsdException w:name="List Table 7 Colorful Accent 6" w:uiPriority="52"/>
-  </w:latentStyles>
-  <w:style w:type="paragraph" w:default="1" w:styleId="Normal">
-    <w:name w:val="Normal"/>
-    <w:qFormat/>
-  </w:style>
-  <w:style w:type="character" w:default="1" w:styleId="Fuentedeprrafopredeter">
-    <w:name w:val="Default Paragraph Font"/>
-    <w:uiPriority w:val="1"/>
-    <w:semiHidden/>
-    <w:unhideWhenUsed/>
-  </w:style>
-  <w:style w:type="table" w:default="1" w:styleId="Tablanormal">
-    <w:name w:val="Normal Table"/>
-    <w:uiPriority w:val="99"/>
-    <w:semiHidden/>
-    <w:unhideWhenUsed/>
-    <w:tblPr>
-      <w:tblInd w:w="0" w:type="dxa"/>
-      <w:tblCellMar>
-        <w:top w:w="0" w:type="dxa"/>
-        <w:left w:w="108" w:type="dxa"/>
-        <w:bottom w:w="0" w:type="dxa"/>
-        <w:right w:w="108" w:type="dxa"/>
-      </w:tblCellMar>
-    </w:tblPr>
-  </w:style>
-  <w:style w:type="numbering" w:default="1" w:styleId="Sinlista">
-    <w:name w:val="No List"/>
-    <w:uiPriority w:val="99"/>
-    <w:semiHidden/>
-    <w:unhideWhenUsed/>
-  </w:style>
-</w:styles>
-</file>
-
-<file path=word/glossary/webSettings.xml><?xml version="1.0" encoding="utf-8"?>
-<w:webSettings xmlns:mc="http://schemas.openxmlformats.org/markup-compatibility/2006" xmlns:r="http://schemas.openxmlformats.org/officeDocument/2006/relationships" xmlns:w="http://schemas.openxmlformats.org/wordprocessingml/2006/main" xmlns:w14="http://schemas.microsoft.com/office/word/2010/wordml" xmlns:w15="http://schemas.microsoft.com/office/word/2012/wordml" xmlns:w16se="http://schemas.microsoft.com/office/word/2015/wordml/symex" mc:Ignorable="w14 w15 w16se"/>
 </file>
 
 <file path=word/theme/theme1.xml><?xml version="1.0" encoding="utf-8"?>
@@ -9929,15 +9778,6 @@
 </file>
 
 <file path=customXml/item1.xml><?xml version="1.0" encoding="utf-8"?>
-<?mso-contentType ?>
-<FormTemplates xmlns="http://schemas.microsoft.com/sharepoint/v3/contenttype/forms">
-  <Display>DocumentLibraryForm</Display>
-  <Edit>DocumentLibraryForm</Edit>
-  <New>DocumentLibraryForm</New>
-</FormTemplates>
-</file>
-
-<file path=customXml/item2.xml><?xml version="1.0" encoding="utf-8"?>
 <ct:contentTypeSchema xmlns:ct="http://schemas.microsoft.com/office/2006/metadata/contentType" xmlns:ma="http://schemas.microsoft.com/office/2006/metadata/properties/metaAttributes" ct:_="" ma:_="" ma:contentTypeName="Documento" ma:contentTypeID="0x010100E96778489EE7714D8BD12CC105EB918B" ma:contentTypeVersion="2" ma:contentTypeDescription="Crear nuevo documento." ma:contentTypeScope="" ma:versionID="416c5c7ae9b5d54d83875cd3c65194e3">
   <xsd:schema xmlns:xsd="http://www.w3.org/2001/XMLSchema" xmlns:xs="http://www.w3.org/2001/XMLSchema" xmlns:p="http://schemas.microsoft.com/office/2006/metadata/properties" xmlns:ns2="126e8a1c-9ea9-435a-ac89-d06c80d62e30" targetNamespace="http://schemas.microsoft.com/office/2006/metadata/properties" ma:root="true" ma:fieldsID="70a237c842677bd850644f8595079f5e" ns2:_="">
     <xsd:import namespace="126e8a1c-9ea9-435a-ac89-d06c80d62e30"/>
@@ -10069,25 +9909,26 @@
 </ct:contentTypeSchema>
 </file>
 
+<file path=customXml/item2.xml><?xml version="1.0" encoding="utf-8"?>
+<?mso-contentType ?>
+<FormTemplates xmlns="http://schemas.microsoft.com/sharepoint/v3/contenttype/forms">
+  <Display>DocumentLibraryForm</Display>
+  <Edit>DocumentLibraryForm</Edit>
+  <New>DocumentLibraryForm</New>
+</FormTemplates>
+</file>
+
 <file path=customXml/item3.xml><?xml version="1.0" encoding="utf-8"?>
+<b:Sources xmlns:b="http://schemas.openxmlformats.org/officeDocument/2006/bibliography" xmlns="http://schemas.openxmlformats.org/officeDocument/2006/bibliography" SelectedStyle="\APASixthEditionOfficeOnline.xsl" StyleName="APA" Version="6"/>
+</file>
+
+<file path=customXml/item4.xml><?xml version="1.0" encoding="utf-8"?>
 <p:properties xmlns:p="http://schemas.microsoft.com/office/2006/metadata/properties" xmlns:xsi="http://www.w3.org/2001/XMLSchema-instance" xmlns:pc="http://schemas.microsoft.com/office/infopath/2007/PartnerControls">
   <documentManagement/>
 </p:properties>
 </file>
 
-<file path=customXml/item4.xml><?xml version="1.0" encoding="utf-8"?>
-<b:Sources xmlns:b="http://schemas.openxmlformats.org/officeDocument/2006/bibliography" xmlns="http://schemas.openxmlformats.org/officeDocument/2006/bibliography" SelectedStyle="\APASixthEditionOfficeOnline.xsl" StyleName="APA" Version="6"/>
-</file>
-
 <file path=customXml/itemProps1.xml><?xml version="1.0" encoding="utf-8"?>
-<ds:datastoreItem xmlns:ds="http://schemas.openxmlformats.org/officeDocument/2006/customXml" ds:itemID="{DABAA964-10BA-4DBC-ABF2-CDEAC0FAF7AA}">
-  <ds:schemaRefs>
-    <ds:schemaRef ds:uri="http://schemas.microsoft.com/sharepoint/v3/contenttype/forms"/>
-  </ds:schemaRefs>
-</ds:datastoreItem>
-</file>
-
-<file path=customXml/itemProps2.xml><?xml version="1.0" encoding="utf-8"?>
 <ds:datastoreItem xmlns:ds="http://schemas.openxmlformats.org/officeDocument/2006/customXml" ds:itemID="{90673534-9590-47F8-B0D6-46AB217CB3AD}">
   <ds:schemaRefs>
     <ds:schemaRef ds:uri="http://schemas.microsoft.com/office/2006/metadata/contentType"/>
@@ -10105,26 +9946,27 @@
 </ds:datastoreItem>
 </file>
 
+<file path=customXml/itemProps2.xml><?xml version="1.0" encoding="utf-8"?>
+<ds:datastoreItem xmlns:ds="http://schemas.openxmlformats.org/officeDocument/2006/customXml" ds:itemID="{DABAA964-10BA-4DBC-ABF2-CDEAC0FAF7AA}">
+  <ds:schemaRefs>
+    <ds:schemaRef ds:uri="http://schemas.microsoft.com/sharepoint/v3/contenttype/forms"/>
+  </ds:schemaRefs>
+</ds:datastoreItem>
+</file>
+
 <file path=customXml/itemProps3.xml><?xml version="1.0" encoding="utf-8"?>
-<ds:datastoreItem xmlns:ds="http://schemas.openxmlformats.org/officeDocument/2006/customXml" ds:itemID="{5F1783E3-BA1C-4CA3-8E32-C9B378BBED03}">
+<ds:datastoreItem xmlns:ds="http://schemas.openxmlformats.org/officeDocument/2006/customXml" ds:itemID="{38798A93-35BB-4E36-97F5-7254B21EAFCC}">
   <ds:schemaRefs>
-    <ds:schemaRef ds:uri="http://purl.org/dc/terms/"/>
-    <ds:schemaRef ds:uri="http://purl.org/dc/dcmitype/"/>
-    <ds:schemaRef ds:uri="http://schemas.microsoft.com/office/2006/metadata/properties"/>
-    <ds:schemaRef ds:uri="http://www.w3.org/XML/1998/namespace"/>
-    <ds:schemaRef ds:uri="http://schemas.microsoft.com/office/2006/documentManagement/types"/>
-    <ds:schemaRef ds:uri="126e8a1c-9ea9-435a-ac89-d06c80d62e30"/>
-    <ds:schemaRef ds:uri="http://purl.org/dc/elements/1.1/"/>
-    <ds:schemaRef ds:uri="http://schemas.microsoft.com/office/infopath/2007/PartnerControls"/>
-    <ds:schemaRef ds:uri="http://schemas.openxmlformats.org/package/2006/metadata/core-properties"/>
+    <ds:schemaRef ds:uri="http://schemas.openxmlformats.org/officeDocument/2006/bibliography"/>
   </ds:schemaRefs>
 </ds:datastoreItem>
 </file>
 
 <file path=customXml/itemProps4.xml><?xml version="1.0" encoding="utf-8"?>
-<ds:datastoreItem xmlns:ds="http://schemas.openxmlformats.org/officeDocument/2006/customXml" ds:itemID="{38798A93-35BB-4E36-97F5-7254B21EAFCC}">
+<ds:datastoreItem xmlns:ds="http://schemas.openxmlformats.org/officeDocument/2006/customXml" ds:itemID="{5F1783E3-BA1C-4CA3-8E32-C9B378BBED03}">
   <ds:schemaRefs>
-    <ds:schemaRef ds:uri="http://schemas.openxmlformats.org/officeDocument/2006/bibliography"/>
+    <ds:schemaRef ds:uri="http://schemas.microsoft.com/office/2006/metadata/properties"/>
+    <ds:schemaRef ds:uri="http://schemas.microsoft.com/office/infopath/2007/PartnerControls"/>
   </ds:schemaRefs>
 </ds:datastoreItem>
 </file>
</xml_diff>